<commit_message>
New translations [template]  - deriv affiliate team - seminar - email 1.docx (Italian)
</commit_message>
<xml_diff>
--- a/public/email/crowdin/translations/it/[TEMPLATE]  - Deriv Affiliate team - seminar - EMAIL 1.docx
+++ b/public/email/crowdin/translations/it/[TEMPLATE]  - Deriv Affiliate team - seminar - EMAIL 1.docx
@@ -13,7 +13,7 @@
         <w:pStyle w:val="P68B1DB1-Normal1"/>
       </w:pPr>
       <w:r>
-        <w:t xml:space="preserve">ENGLISH / </w:t>
+        <w:t xml:space="preserve">INGLESE / </w:t>
       </w:r>
       <w:hyperlink w:anchor="p49jshfwap3b">
         <w:r>
@@ -21,7 +21,7 @@
             <w:color w:val="1155cc"/>
             <w:u w:val="single"/>
           </w:rPr>
-          <w:t>SPANISH</w:t>
+          <w:t>SPAGNOLO</w:t>
         </w:r>
       </w:hyperlink>
       <w:r>
@@ -33,7 +33,7 @@
             <w:color w:val="1155cc"/>
             <w:u w:val="single"/>
           </w:rPr>
-          <w:t xml:space="preserve">PORTUGUESE </w:t>
+          <w:t xml:space="preserve">PORTOGHESE </w:t>
         </w:r>
       </w:hyperlink>
       <w:r>
@@ -45,7 +45,7 @@
             <w:color w:val="1155cc"/>
             <w:u w:val="single"/>
           </w:rPr>
-          <w:t xml:space="preserve">FRENCH </w:t>
+          <w:t xml:space="preserve">FRANCESE </w:t>
         </w:r>
       </w:hyperlink>
       <w:r>
@@ -57,7 +57,7 @@
             <w:color w:val="1155cc"/>
             <w:u w:val="single"/>
           </w:rPr>
-          <w:t xml:space="preserve">VIETNAMESE </w:t>
+          <w:t xml:space="preserve">VIETNAMITE </w:t>
         </w:r>
       </w:hyperlink>
       <w:r>
@@ -182,11 +182,11 @@
               <w:rPr>
                 <w:b w:val="1"/>
               </w:rPr>
-              <w:t>Background:</w:t>
+              <w:t>Contesto:</w:t>
             </w:r>
             <w:r>
               <w:br w:type="textWrapping"/>
-              <w:t xml:space="preserve">This is an invitation for affiliates to a meeting in their country or city. This is the first email to go out </w:t>
+              <w:t xml:space="preserve">Questa è un'invito per gli affiliati a una riunione nel loro paese o città. Questa è la prima email da inviare </w:t>
             </w:r>
           </w:p>
         </w:tc>
@@ -220,42 +220,42 @@
         <w:pStyle w:val="P68B1DB1-Normal1"/>
       </w:pPr>
       <w:r>
-        <w:t>ENGLISH</w:t>
-      </w:r>
-    </w:p>
-    <w:p>
-      <w:pPr>
-        <w:rPr>
-          <w:rFonts w:ascii="IBM Plex Sans" w:hAnsi="IBM Plex Sans" w:cs="IBM Plex Sans" w:eastAsia="IBM Plex Sans"/>
-          <w:b w:val="1"/>
-        </w:rPr>
-      </w:pPr>
-    </w:p>
-    <w:p>
-      <w:pPr>
-        <w:rPr>
-          <w:rFonts w:ascii="IBM Plex Sans" w:hAnsi="IBM Plex Sans" w:cs="IBM Plex Sans" w:eastAsia="IBM Plex Sans"/>
-          <w:b w:val="1"/>
-        </w:rPr>
-        <w:pStyle w:val="P68B1DB1-Normal2"/>
-      </w:pPr>
-      <w:r>
-        <w:rPr>
-          <w:b w:val="1"/>
-        </w:rPr>
-        <w:t xml:space="preserve">Subject line:</w:t>
-      </w:r>
-      <w:r>
-        <w:br w:type="textWrapping"/>
-        <w:t xml:space="preserve">Deriv Affiliate meeting | [CITY NAME] | [DATE]</w:t>
-        <w:br w:type="textWrapping"/>
-        <w:br w:type="textWrapping"/>
-      </w:r>
-      <w:r>
-        <w:rPr>
-          <w:b w:val="1"/>
-        </w:rPr>
-        <w:t>Body:</w:t>
+        <w:t>INGLESE</w:t>
+      </w:r>
+    </w:p>
+    <w:p>
+      <w:pPr>
+        <w:rPr>
+          <w:rFonts w:ascii="IBM Plex Sans" w:hAnsi="IBM Plex Sans" w:cs="IBM Plex Sans" w:eastAsia="IBM Plex Sans"/>
+          <w:b w:val="1"/>
+        </w:rPr>
+      </w:pPr>
+    </w:p>
+    <w:p>
+      <w:pPr>
+        <w:rPr>
+          <w:rFonts w:ascii="IBM Plex Sans" w:hAnsi="IBM Plex Sans" w:cs="IBM Plex Sans" w:eastAsia="IBM Plex Sans"/>
+          <w:b w:val="1"/>
+        </w:rPr>
+        <w:pStyle w:val="P68B1DB1-Normal2"/>
+      </w:pPr>
+      <w:r>
+        <w:rPr>
+          <w:b w:val="1"/>
+        </w:rPr>
+        <w:t>Oggetto:</w:t>
+      </w:r>
+      <w:r>
+        <w:br w:type="textWrapping"/>
+        <w:t xml:space="preserve">Riunione degli affiliati Deriv | [CITY NAME] | [DATE]</w:t>
+        <w:br w:type="textWrapping"/>
+        <w:br w:type="textWrapping"/>
+      </w:r>
+      <w:r>
+        <w:rPr>
+          <w:b w:val="1"/>
+        </w:rPr>
+        <w:t>Corpo:</w:t>
       </w:r>
     </w:p>
     <w:p>
@@ -270,18 +270,18 @@
       <w:bookmarkStart w:colFirst="0" w:colLast="0" w:name="_elswkhobl3ky" w:id="1"/>
       <w:bookmarkEnd w:id="1"/>
       <w:r>
-        <w:t xml:space="preserve">See you in [CITY NAME]!</w:t>
-      </w:r>
-    </w:p>
-    <w:p>
-      <w:pPr>
-        <w:rPr>
-          <w:rFonts w:ascii="IBM Plex Sans" w:hAnsi="IBM Plex Sans" w:cs="IBM Plex Sans" w:eastAsia="IBM Plex Sans"/>
-        </w:rPr>
-        <w:pStyle w:val="P68B1DB1-Normal2"/>
-      </w:pPr>
-      <w:r>
-        <w:t xml:space="preserve">Great news! We will be in [CITY NAME] from</w:t>
+        <w:t xml:space="preserve">A presto a [CITY NAME]!</w:t>
+      </w:r>
+    </w:p>
+    <w:p>
+      <w:pPr>
+        <w:rPr>
+          <w:rFonts w:ascii="IBM Plex Sans" w:hAnsi="IBM Plex Sans" w:cs="IBM Plex Sans" w:eastAsia="IBM Plex Sans"/>
+        </w:rPr>
+        <w:pStyle w:val="P68B1DB1-Normal2"/>
+      </w:pPr>
+      <w:r>
+        <w:t xml:space="preserve">Ottime notizie! Saremo a [CITY NAME] dal</w:t>
       </w:r>
       <w:r>
         <w:rPr>
@@ -290,25 +290,25 @@
         <w:t xml:space="preserve"> </w:t>
       </w:r>
       <w:r>
-        <w:t xml:space="preserve">[DATE] to [DATE] 2023. Our affiliate team, led by [COUNTRY] Country Manager [AFFILIATE MANAGER NAME], look forward to an exclusive one-on-one session with you.</w:t>
-      </w:r>
-    </w:p>
-    <w:p>
-      <w:pPr>
-        <w:rPr>
-          <w:rFonts w:ascii="IBM Plex Sans" w:hAnsi="IBM Plex Sans" w:cs="IBM Plex Sans" w:eastAsia="IBM Plex Sans"/>
-        </w:rPr>
-      </w:pPr>
-    </w:p>
-    <w:p>
-      <w:pPr>
-        <w:rPr>
-          <w:rFonts w:ascii="IBM Plex Sans" w:hAnsi="IBM Plex Sans" w:cs="IBM Plex Sans" w:eastAsia="IBM Plex Sans"/>
-        </w:rPr>
-        <w:pStyle w:val="P68B1DB1-Normal2"/>
-      </w:pPr>
-      <w:r>
-        <w:t xml:space="preserve">We’d love to hear about your experience with our affiliate programme. If there’s any way we can improve your experience, here’s your chance to tell us.</w:t>
+        <w:t xml:space="preserve">[DATE] al [DATE] 2023. Il nostro team affiliati, guidato dal Responsabile Paese [AFFILIATE MANAGER NAME] di [COUNTRY], è ansioso di avere una sessione esclusiva uno a uno con te.</w:t>
+      </w:r>
+    </w:p>
+    <w:p>
+      <w:pPr>
+        <w:rPr>
+          <w:rFonts w:ascii="IBM Plex Sans" w:hAnsi="IBM Plex Sans" w:cs="IBM Plex Sans" w:eastAsia="IBM Plex Sans"/>
+        </w:rPr>
+      </w:pPr>
+    </w:p>
+    <w:p>
+      <w:pPr>
+        <w:rPr>
+          <w:rFonts w:ascii="IBM Plex Sans" w:hAnsi="IBM Plex Sans" w:cs="IBM Plex Sans" w:eastAsia="IBM Plex Sans"/>
+        </w:rPr>
+        <w:pStyle w:val="P68B1DB1-Normal2"/>
+      </w:pPr>
+      <w:r>
+        <w:t xml:space="preserve">Ci piacerebbe sentire la tua esperienza con il nostro programma di affiliati. Se c'è qualche modo in cui possiamo migliorare la tua esperienza, ecco la tua occasione per dircelo.</w:t>
       </w:r>
     </w:p>
     <w:p>
@@ -327,19 +327,19 @@
         <w:pStyle w:val="P68B1DB1-Normal4"/>
       </w:pPr>
       <w:r>
-        <w:t>When?</w:t>
-      </w:r>
-    </w:p>
-    <w:p>
-      <w:pPr>
-        <w:rPr>
-          <w:rFonts w:ascii="IBM Plex Sans" w:hAnsi="IBM Plex Sans" w:cs="IBM Plex Sans" w:eastAsia="IBM Plex Sans"/>
-          <w:b w:val="1"/>
-        </w:rPr>
-        <w:pStyle w:val="P68B1DB1-Normal2"/>
-      </w:pPr>
-      <w:r>
-        <w:t xml:space="preserve">A 1-hour slot between 9:00 AM and 6:00 PM</w:t>
+        <w:t>Quando?</w:t>
+      </w:r>
+    </w:p>
+    <w:p>
+      <w:pPr>
+        <w:rPr>
+          <w:rFonts w:ascii="IBM Plex Sans" w:hAnsi="IBM Plex Sans" w:cs="IBM Plex Sans" w:eastAsia="IBM Plex Sans"/>
+          <w:b w:val="1"/>
+        </w:rPr>
+        <w:pStyle w:val="P68B1DB1-Normal2"/>
+      </w:pPr>
+      <w:r>
+        <w:t xml:space="preserve">Un slot di 1 ora tra le 9:00 AM e le 6:00 PM</w:t>
       </w:r>
       <w:r>
         <w:rPr>
@@ -348,33 +348,33 @@
         <w:t xml:space="preserve"> </w:t>
       </w:r>
       <w:r>
-        <w:t xml:space="preserve">from [DATE] to [DATE]</w:t>
-      </w:r>
-    </w:p>
-    <w:p>
-      <w:pPr>
-        <w:rPr>
-          <w:rFonts w:ascii="IBM Plex Sans" w:hAnsi="IBM Plex Sans" w:cs="IBM Plex Sans" w:eastAsia="IBM Plex Sans"/>
-          <w:b w:val="1"/>
-        </w:rPr>
-      </w:pPr>
-    </w:p>
-    <w:p>
-      <w:pPr>
-        <w:rPr>
-          <w:rFonts w:ascii="IBM Plex Sans" w:hAnsi="IBM Plex Sans" w:cs="IBM Plex Sans" w:eastAsia="IBM Plex Sans"/>
-        </w:rPr>
-        <w:pStyle w:val="P68B1DB1-Normal2"/>
-      </w:pPr>
-      <w:r>
-        <w:rPr>
-          <w:b w:val="1"/>
-        </w:rPr>
-        <w:t>Where?</w:t>
-        <w:br w:type="textWrapping"/>
-      </w:r>
-      <w:r>
-        <w:t xml:space="preserve">To be confirmed</w:t>
+        <w:t xml:space="preserve">dal [DATE] al [DATE]</w:t>
+      </w:r>
+    </w:p>
+    <w:p>
+      <w:pPr>
+        <w:rPr>
+          <w:rFonts w:ascii="IBM Plex Sans" w:hAnsi="IBM Plex Sans" w:cs="IBM Plex Sans" w:eastAsia="IBM Plex Sans"/>
+          <w:b w:val="1"/>
+        </w:rPr>
+      </w:pPr>
+    </w:p>
+    <w:p>
+      <w:pPr>
+        <w:rPr>
+          <w:rFonts w:ascii="IBM Plex Sans" w:hAnsi="IBM Plex Sans" w:cs="IBM Plex Sans" w:eastAsia="IBM Plex Sans"/>
+        </w:rPr>
+        <w:pStyle w:val="P68B1DB1-Normal2"/>
+      </w:pPr>
+      <w:r>
+        <w:rPr>
+          <w:b w:val="1"/>
+        </w:rPr>
+        <w:t>Dove?</w:t>
+        <w:br w:type="textWrapping"/>
+      </w:r>
+      <w:r>
+        <w:t xml:space="preserve">Da confermare</w:t>
       </w:r>
     </w:p>
     <w:p>
@@ -393,90 +393,90 @@
         <w:pStyle w:val="P68B1DB1-Normal4"/>
       </w:pPr>
       <w:r>
-        <w:t xml:space="preserve">How to book a slot?</w:t>
-      </w:r>
-    </w:p>
-    <w:p>
-      <w:pPr>
-        <w:rPr>
-          <w:rFonts w:ascii="IBM Plex Sans" w:hAnsi="IBM Plex Sans" w:cs="IBM Plex Sans" w:eastAsia="IBM Plex Sans"/>
-        </w:rPr>
-        <w:pStyle w:val="P68B1DB1-Normal2"/>
-      </w:pPr>
-      <w:r>
-        <w:t xml:space="preserve">Pick a date and time, and reply to this email by [DATE]  (first come, first served)</w:t>
-      </w:r>
-    </w:p>
-    <w:p>
-      <w:pPr>
-        <w:rPr>
-          <w:rFonts w:ascii="IBM Plex Sans" w:hAnsi="IBM Plex Sans" w:cs="IBM Plex Sans" w:eastAsia="IBM Plex Sans"/>
-        </w:rPr>
-      </w:pPr>
-    </w:p>
-    <w:p>
-      <w:pPr>
-        <w:rPr>
-          <w:rFonts w:ascii="IBM Plex Sans" w:hAnsi="IBM Plex Sans" w:cs="IBM Plex Sans" w:eastAsia="IBM Plex Sans"/>
-        </w:rPr>
-        <w:pStyle w:val="P68B1DB1-Normal2"/>
-      </w:pPr>
-      <w:r>
-        <w:t xml:space="preserve">You’re welcome to bring along your clients and friends interested in learning more about trading on Deriv.</w:t>
-      </w:r>
-    </w:p>
-    <w:p>
-      <w:pPr>
-        <w:rPr>
-          <w:rFonts w:ascii="IBM Plex Sans" w:hAnsi="IBM Plex Sans" w:cs="IBM Plex Sans" w:eastAsia="IBM Plex Sans"/>
-        </w:rPr>
-      </w:pPr>
-    </w:p>
-    <w:p>
-      <w:pPr>
-        <w:rPr>
-          <w:rFonts w:ascii="IBM Plex Sans" w:hAnsi="IBM Plex Sans" w:cs="IBM Plex Sans" w:eastAsia="IBM Plex Sans"/>
-        </w:rPr>
-        <w:pStyle w:val="P68B1DB1-Normal2"/>
-      </w:pPr>
-      <w:r>
-        <w:t xml:space="preserve">We’re grateful for your continuous support and look forward to meeting you!</w:t>
-      </w:r>
-    </w:p>
-    <w:p>
-      <w:pPr>
-        <w:rPr>
-          <w:rFonts w:ascii="IBM Plex Sans" w:hAnsi="IBM Plex Sans" w:cs="IBM Plex Sans" w:eastAsia="IBM Plex Sans"/>
-        </w:rPr>
-      </w:pPr>
-    </w:p>
-    <w:p>
-      <w:pPr>
-        <w:rPr>
-          <w:rFonts w:ascii="IBM Plex Sans" w:hAnsi="IBM Plex Sans" w:cs="IBM Plex Sans" w:eastAsia="IBM Plex Sans"/>
-        </w:rPr>
-        <w:pStyle w:val="P68B1DB1-Normal2"/>
-      </w:pPr>
-      <w:r>
-        <w:t xml:space="preserve">P.S. We’re giving out free Deriv merchandise. Don’t miss out!</w:t>
-      </w:r>
-    </w:p>
-    <w:p>
-      <w:pPr>
-        <w:rPr>
-          <w:rFonts w:ascii="IBM Plex Sans" w:hAnsi="IBM Plex Sans" w:cs="IBM Plex Sans" w:eastAsia="IBM Plex Sans"/>
-        </w:rPr>
-      </w:pPr>
-    </w:p>
-    <w:p>
-      <w:pPr>
-        <w:rPr>
-          <w:rFonts w:ascii="IBM Plex Sans" w:hAnsi="IBM Plex Sans" w:cs="IBM Plex Sans" w:eastAsia="IBM Plex Sans"/>
-        </w:rPr>
-        <w:pStyle w:val="P68B1DB1-Normal2"/>
-      </w:pPr>
-      <w:r>
-        <w:t xml:space="preserve">If you have questions, contact us </w:t>
+        <w:t xml:space="preserve">Come prenotare uno slot?</w:t>
+      </w:r>
+    </w:p>
+    <w:p>
+      <w:pPr>
+        <w:rPr>
+          <w:rFonts w:ascii="IBM Plex Sans" w:hAnsi="IBM Plex Sans" w:cs="IBM Plex Sans" w:eastAsia="IBM Plex Sans"/>
+        </w:rPr>
+        <w:pStyle w:val="P68B1DB1-Normal2"/>
+      </w:pPr>
+      <w:r>
+        <w:t xml:space="preserve">Scegli una data e un orario, e rispondi a questa email entro il [DATE]  (primo arrivato, primo servito)</w:t>
+      </w:r>
+    </w:p>
+    <w:p>
+      <w:pPr>
+        <w:rPr>
+          <w:rFonts w:ascii="IBM Plex Sans" w:hAnsi="IBM Plex Sans" w:cs="IBM Plex Sans" w:eastAsia="IBM Plex Sans"/>
+        </w:rPr>
+      </w:pPr>
+    </w:p>
+    <w:p>
+      <w:pPr>
+        <w:rPr>
+          <w:rFonts w:ascii="IBM Plex Sans" w:hAnsi="IBM Plex Sans" w:cs="IBM Plex Sans" w:eastAsia="IBM Plex Sans"/>
+        </w:rPr>
+        <w:pStyle w:val="P68B1DB1-Normal2"/>
+      </w:pPr>
+      <w:r>
+        <w:t xml:space="preserve">Sei invitato a portare i tuoi clienti e amici interessati a saperne di più sul trading su Deriv.</w:t>
+      </w:r>
+    </w:p>
+    <w:p>
+      <w:pPr>
+        <w:rPr>
+          <w:rFonts w:ascii="IBM Plex Sans" w:hAnsi="IBM Plex Sans" w:cs="IBM Plex Sans" w:eastAsia="IBM Plex Sans"/>
+        </w:rPr>
+      </w:pPr>
+    </w:p>
+    <w:p>
+      <w:pPr>
+        <w:rPr>
+          <w:rFonts w:ascii="IBM Plex Sans" w:hAnsi="IBM Plex Sans" w:cs="IBM Plex Sans" w:eastAsia="IBM Plex Sans"/>
+        </w:rPr>
+        <w:pStyle w:val="P68B1DB1-Normal2"/>
+      </w:pPr>
+      <w:r>
+        <w:t xml:space="preserve">Siamo grati per il tuo continuo supporto e non vediamo l'ora di incontrarti!</w:t>
+      </w:r>
+    </w:p>
+    <w:p>
+      <w:pPr>
+        <w:rPr>
+          <w:rFonts w:ascii="IBM Plex Sans" w:hAnsi="IBM Plex Sans" w:cs="IBM Plex Sans" w:eastAsia="IBM Plex Sans"/>
+        </w:rPr>
+      </w:pPr>
+    </w:p>
+    <w:p>
+      <w:pPr>
+        <w:rPr>
+          <w:rFonts w:ascii="IBM Plex Sans" w:hAnsi="IBM Plex Sans" w:cs="IBM Plex Sans" w:eastAsia="IBM Plex Sans"/>
+        </w:rPr>
+        <w:pStyle w:val="P68B1DB1-Normal2"/>
+      </w:pPr>
+      <w:r>
+        <w:t xml:space="preserve">P.S. Stiamo dando via merchandising gratuito di Deriv. Non perdere questa opportunità!</w:t>
+      </w:r>
+    </w:p>
+    <w:p>
+      <w:pPr>
+        <w:rPr>
+          <w:rFonts w:ascii="IBM Plex Sans" w:hAnsi="IBM Plex Sans" w:cs="IBM Plex Sans" w:eastAsia="IBM Plex Sans"/>
+        </w:rPr>
+      </w:pPr>
+    </w:p>
+    <w:p>
+      <w:pPr>
+        <w:rPr>
+          <w:rFonts w:ascii="IBM Plex Sans" w:hAnsi="IBM Plex Sans" w:cs="IBM Plex Sans" w:eastAsia="IBM Plex Sans"/>
+        </w:rPr>
+        <w:pStyle w:val="P68B1DB1-Normal2"/>
+      </w:pPr>
+      <w:r>
+        <w:t xml:space="preserve">Se hai domande, contattaci </w:t>
       </w:r>
     </w:p>
     <w:p>
@@ -506,11 +506,11 @@
         <w:rPr>
           <w:b w:val="1"/>
         </w:rPr>
-        <w:t>SPANISH</w:t>
-        <w:br w:type="textWrapping"/>
-      </w:r>
-      <w:r>
-        <w:t xml:space="preserve">Back to</w:t>
+        <w:t>SPAGNOLO</w:t>
+        <w:br w:type="textWrapping"/>
+      </w:r>
+      <w:r>
+        <w:t xml:space="preserve">Torna a</w:t>
       </w:r>
       <w:r>
         <w:rPr>
@@ -525,7 +525,7 @@
             <w:color w:val="1155cc"/>
             <w:u w:val="single"/>
           </w:rPr>
-          <w:t>English</w:t>
+          <w:t>INGLESE</w:t>
         </w:r>
       </w:hyperlink>
     </w:p>
@@ -549,19 +549,19 @@
         <w:rPr>
           <w:b w:val="1"/>
         </w:rPr>
-        <w:t xml:space="preserve">Subject line:</w:t>
-      </w:r>
-      <w:r>
-        <w:br w:type="textWrapping"/>
-        <w:t xml:space="preserve">Reunión de afiliados de Deriv | [CITY NAME] | [DATE]</w:t>
-        <w:br w:type="textWrapping"/>
-        <w:br w:type="textWrapping"/>
-      </w:r>
-      <w:r>
-        <w:rPr>
-          <w:b w:val="1"/>
-        </w:rPr>
-        <w:t>Body:</w:t>
+        <w:t>Oggetto:</w:t>
+      </w:r>
+      <w:r>
+        <w:br w:type="textWrapping"/>
+        <w:t xml:space="preserve">Riunione degli affiliati Deriv | [CITY NAME] | [DATE]</w:t>
+        <w:br w:type="textWrapping"/>
+        <w:br w:type="textWrapping"/>
+      </w:r>
+      <w:r>
+        <w:rPr>
+          <w:b w:val="1"/>
+        </w:rPr>
+        <w:t>Corpo:</w:t>
       </w:r>
     </w:p>
     <w:p>
@@ -576,36 +576,36 @@
       <w:bookmarkStart w:colFirst="0" w:colLast="0" w:name="_pfbacnt3f3qn" w:id="3"/>
       <w:bookmarkEnd w:id="3"/>
       <w:r>
-        <w:t xml:space="preserve">Nos vemos en [CITY NAME]!</w:t>
-      </w:r>
-    </w:p>
-    <w:p>
-      <w:pPr>
-        <w:rPr>
-          <w:rFonts w:ascii="IBM Plex Sans" w:hAnsi="IBM Plex Sans" w:cs="IBM Plex Sans" w:eastAsia="IBM Plex Sans"/>
-        </w:rPr>
-        <w:pStyle w:val="P68B1DB1-Normal2"/>
-      </w:pPr>
-      <w:r>
-        <w:t xml:space="preserve">¡Buenas noticias! Estaremos en [CITY NAME] desde el [DATE] hasta el [DATE] de 2023. Nuestro equipo de afiliados, dirigido por el Gerente de Cuentas [AFFILIATE MANAGER NAME] de [COUNTRY], espera tener una sesión exclusiva contigo.</w:t>
-      </w:r>
-    </w:p>
-    <w:p>
-      <w:pPr>
-        <w:rPr>
-          <w:rFonts w:ascii="IBM Plex Sans" w:hAnsi="IBM Plex Sans" w:cs="IBM Plex Sans" w:eastAsia="IBM Plex Sans"/>
-        </w:rPr>
-      </w:pPr>
-    </w:p>
-    <w:p>
-      <w:pPr>
-        <w:rPr>
-          <w:rFonts w:ascii="IBM Plex Sans" w:hAnsi="IBM Plex Sans" w:cs="IBM Plex Sans" w:eastAsia="IBM Plex Sans"/>
-        </w:rPr>
-        <w:pStyle w:val="P68B1DB1-Normal2"/>
-      </w:pPr>
-      <w:r>
-        <w:t xml:space="preserve">Nos encantaría conocer tu experiencia con nuestro programa de afiliados. Si hay alguna forma en la que podamos mejorar tu experiencia, esta es tu oportunidad para contarnos.</w:t>
+        <w:t xml:space="preserve">Ci vediamo a [CITY NAME]!</w:t>
+      </w:r>
+    </w:p>
+    <w:p>
+      <w:pPr>
+        <w:rPr>
+          <w:rFonts w:ascii="IBM Plex Sans" w:hAnsi="IBM Plex Sans" w:cs="IBM Plex Sans" w:eastAsia="IBM Plex Sans"/>
+        </w:rPr>
+        <w:pStyle w:val="P68B1DB1-Normal2"/>
+      </w:pPr>
+      <w:r>
+        <w:t xml:space="preserve">Buone notizie! Saremo a [CITY NAME] da [DATE] a [DATE] del 2023. Il nostro team affiliati, guidato dal Manager degli Affiliati [AFFILIATE MANAGER NAME] di [COUNTRY], attende una sessione esclusiva con te.</w:t>
+      </w:r>
+    </w:p>
+    <w:p>
+      <w:pPr>
+        <w:rPr>
+          <w:rFonts w:ascii="IBM Plex Sans" w:hAnsi="IBM Plex Sans" w:cs="IBM Plex Sans" w:eastAsia="IBM Plex Sans"/>
+        </w:rPr>
+      </w:pPr>
+    </w:p>
+    <w:p>
+      <w:pPr>
+        <w:rPr>
+          <w:rFonts w:ascii="IBM Plex Sans" w:hAnsi="IBM Plex Sans" w:cs="IBM Plex Sans" w:eastAsia="IBM Plex Sans"/>
+        </w:rPr>
+        <w:pStyle w:val="P68B1DB1-Normal2"/>
+      </w:pPr>
+      <w:r>
+        <w:t xml:space="preserve">Ci piacerebbe sapere la tua esperienza con il nostro programma di affiliati. Se c'è qualche modo per migliorare la tua esperienza, questa è la tua opportunità per dircelo.</w:t>
       </w:r>
     </w:p>
     <w:p>
@@ -624,18 +624,18 @@
         <w:pStyle w:val="P68B1DB1-Normal4"/>
       </w:pPr>
       <w:r>
-        <w:t>¿Cuándo?</w:t>
-      </w:r>
-    </w:p>
-    <w:p>
-      <w:pPr>
-        <w:rPr>
-          <w:rFonts w:ascii="IBM Plex Sans" w:hAnsi="IBM Plex Sans" w:cs="IBM Plex Sans" w:eastAsia="IBM Plex Sans"/>
-        </w:rPr>
-        <w:pStyle w:val="P68B1DB1-Normal2"/>
-      </w:pPr>
-      <w:r>
-        <w:t xml:space="preserve">Una hora entre las 9:00 y las 18:00 de [DATE] a [DATE].</w:t>
+        <w:t>Quando?</w:t>
+      </w:r>
+    </w:p>
+    <w:p>
+      <w:pPr>
+        <w:rPr>
+          <w:rFonts w:ascii="IBM Plex Sans" w:hAnsi="IBM Plex Sans" w:cs="IBM Plex Sans" w:eastAsia="IBM Plex Sans"/>
+        </w:rPr>
+        <w:pStyle w:val="P68B1DB1-Normal2"/>
+      </w:pPr>
+      <w:r>
+        <w:t xml:space="preserve">Un'ora tra le 9:00 e le 18:00 da [DATE] a [DATE].</w:t>
       </w:r>
     </w:p>
     <w:p>
@@ -654,18 +654,18 @@
         <w:pStyle w:val="P68B1DB1-Normal4"/>
       </w:pPr>
       <w:r>
-        <w:t>¿Dónde?</w:t>
-      </w:r>
-    </w:p>
-    <w:p>
-      <w:pPr>
-        <w:rPr>
-          <w:rFonts w:ascii="IBM Plex Sans" w:hAnsi="IBM Plex Sans" w:cs="IBM Plex Sans" w:eastAsia="IBM Plex Sans"/>
-        </w:rPr>
-        <w:pStyle w:val="P68B1DB1-Normal2"/>
-      </w:pPr>
-      <w:r>
-        <w:t xml:space="preserve">Por confirmar</w:t>
+        <w:t>Dove?</w:t>
+      </w:r>
+    </w:p>
+    <w:p>
+      <w:pPr>
+        <w:rPr>
+          <w:rFonts w:ascii="IBM Plex Sans" w:hAnsi="IBM Plex Sans" w:cs="IBM Plex Sans" w:eastAsia="IBM Plex Sans"/>
+        </w:rPr>
+        <w:pStyle w:val="P68B1DB1-Normal2"/>
+      </w:pPr>
+      <w:r>
+        <w:t xml:space="preserve">Da confermare</w:t>
       </w:r>
     </w:p>
     <w:p>
@@ -684,90 +684,90 @@
         <w:pStyle w:val="P68B1DB1-Normal4"/>
       </w:pPr>
       <w:r>
-        <w:t xml:space="preserve">¿Cómo reservar un espacio?</w:t>
-      </w:r>
-    </w:p>
-    <w:p>
-      <w:pPr>
-        <w:rPr>
-          <w:rFonts w:ascii="IBM Plex Sans" w:hAnsi="IBM Plex Sans" w:cs="IBM Plex Sans" w:eastAsia="IBM Plex Sans"/>
-        </w:rPr>
-        <w:pStyle w:val="P68B1DB1-Normal2"/>
-      </w:pPr>
-      <w:r>
-        <w:t xml:space="preserve">Elige una fecha y hora y responde a este correo electrónico antes del [DATE] (por orden de llegada).</w:t>
-      </w:r>
-    </w:p>
-    <w:p>
-      <w:pPr>
-        <w:rPr>
-          <w:rFonts w:ascii="IBM Plex Sans" w:hAnsi="IBM Plex Sans" w:cs="IBM Plex Sans" w:eastAsia="IBM Plex Sans"/>
-        </w:rPr>
-      </w:pPr>
-    </w:p>
-    <w:p>
-      <w:pPr>
-        <w:rPr>
-          <w:rFonts w:ascii="IBM Plex Sans" w:hAnsi="IBM Plex Sans" w:cs="IBM Plex Sans" w:eastAsia="IBM Plex Sans"/>
-        </w:rPr>
-        <w:pStyle w:val="P68B1DB1-Normal2"/>
-      </w:pPr>
-      <w:r>
-        <w:t xml:space="preserve">Te invitamos a traer a tus clientes y amigos interesados en aprender más sobre el trading en Deriv.</w:t>
-      </w:r>
-    </w:p>
-    <w:p>
-      <w:pPr>
-        <w:rPr>
-          <w:rFonts w:ascii="IBM Plex Sans" w:hAnsi="IBM Plex Sans" w:cs="IBM Plex Sans" w:eastAsia="IBM Plex Sans"/>
-        </w:rPr>
-      </w:pPr>
-    </w:p>
-    <w:p>
-      <w:pPr>
-        <w:rPr>
-          <w:rFonts w:ascii="IBM Plex Sans" w:hAnsi="IBM Plex Sans" w:cs="IBM Plex Sans" w:eastAsia="IBM Plex Sans"/>
-        </w:rPr>
-        <w:pStyle w:val="P68B1DB1-Normal2"/>
-      </w:pPr>
-      <w:r>
-        <w:t xml:space="preserve">Agradecemos tu continuo apoyo y estamos deseando reunirnos contigo.</w:t>
-      </w:r>
-    </w:p>
-    <w:p>
-      <w:pPr>
-        <w:rPr>
-          <w:rFonts w:ascii="IBM Plex Sans" w:hAnsi="IBM Plex Sans" w:cs="IBM Plex Sans" w:eastAsia="IBM Plex Sans"/>
-        </w:rPr>
-      </w:pPr>
-    </w:p>
-    <w:p>
-      <w:pPr>
-        <w:rPr>
-          <w:rFonts w:ascii="IBM Plex Sans" w:hAnsi="IBM Plex Sans" w:cs="IBM Plex Sans" w:eastAsia="IBM Plex Sans"/>
-        </w:rPr>
-        <w:pStyle w:val="P68B1DB1-Normal2"/>
-      </w:pPr>
-      <w:r>
-        <w:t xml:space="preserve">P.D. Vamos a regalar accesorios de Deriv. ¡No te lo pierdas!</w:t>
-      </w:r>
-    </w:p>
-    <w:p>
-      <w:pPr>
-        <w:rPr>
-          <w:rFonts w:ascii="IBM Plex Sans" w:hAnsi="IBM Plex Sans" w:cs="IBM Plex Sans" w:eastAsia="IBM Plex Sans"/>
-        </w:rPr>
-      </w:pPr>
-    </w:p>
-    <w:p>
-      <w:pPr>
-        <w:rPr>
-          <w:rFonts w:ascii="IBM Plex Sans" w:hAnsi="IBM Plex Sans" w:cs="IBM Plex Sans" w:eastAsia="IBM Plex Sans"/>
-        </w:rPr>
-        <w:pStyle w:val="P68B1DB1-Normal2"/>
-      </w:pPr>
-      <w:r>
-        <w:t xml:space="preserve">Si tienes preguntas, contáctanos</w:t>
+        <w:t xml:space="preserve">Come prenotare uno slot?</w:t>
+      </w:r>
+    </w:p>
+    <w:p>
+      <w:pPr>
+        <w:rPr>
+          <w:rFonts w:ascii="IBM Plex Sans" w:hAnsi="IBM Plex Sans" w:cs="IBM Plex Sans" w:eastAsia="IBM Plex Sans"/>
+        </w:rPr>
+        <w:pStyle w:val="P68B1DB1-Normal2"/>
+      </w:pPr>
+      <w:r>
+        <w:t xml:space="preserve">Scegli una data e un'orario e rispondi a questa email entro il [DATE] (primo arrivato, primo servito).</w:t>
+      </w:r>
+    </w:p>
+    <w:p>
+      <w:pPr>
+        <w:rPr>
+          <w:rFonts w:ascii="IBM Plex Sans" w:hAnsi="IBM Plex Sans" w:cs="IBM Plex Sans" w:eastAsia="IBM Plex Sans"/>
+        </w:rPr>
+      </w:pPr>
+    </w:p>
+    <w:p>
+      <w:pPr>
+        <w:rPr>
+          <w:rFonts w:ascii="IBM Plex Sans" w:hAnsi="IBM Plex Sans" w:cs="IBM Plex Sans" w:eastAsia="IBM Plex Sans"/>
+        </w:rPr>
+        <w:pStyle w:val="P68B1DB1-Normal2"/>
+      </w:pPr>
+      <w:r>
+        <w:t xml:space="preserve">Ti invitiamo a portare i tuoi clienti e amici interessati a saperne di più sul trading su Deriv.</w:t>
+      </w:r>
+    </w:p>
+    <w:p>
+      <w:pPr>
+        <w:rPr>
+          <w:rFonts w:ascii="IBM Plex Sans" w:hAnsi="IBM Plex Sans" w:cs="IBM Plex Sans" w:eastAsia="IBM Plex Sans"/>
+        </w:rPr>
+      </w:pPr>
+    </w:p>
+    <w:p>
+      <w:pPr>
+        <w:rPr>
+          <w:rFonts w:ascii="IBM Plex Sans" w:hAnsi="IBM Plex Sans" w:cs="IBM Plex Sans" w:eastAsia="IBM Plex Sans"/>
+        </w:rPr>
+        <w:pStyle w:val="P68B1DB1-Normal2"/>
+      </w:pPr>
+      <w:r>
+        <w:t xml:space="preserve">Apprezziamo il tuo continuo sostegno e non vediamo l'ora di incontrarti.</w:t>
+      </w:r>
+    </w:p>
+    <w:p>
+      <w:pPr>
+        <w:rPr>
+          <w:rFonts w:ascii="IBM Plex Sans" w:hAnsi="IBM Plex Sans" w:cs="IBM Plex Sans" w:eastAsia="IBM Plex Sans"/>
+        </w:rPr>
+      </w:pPr>
+    </w:p>
+    <w:p>
+      <w:pPr>
+        <w:rPr>
+          <w:rFonts w:ascii="IBM Plex Sans" w:hAnsi="IBM Plex Sans" w:cs="IBM Plex Sans" w:eastAsia="IBM Plex Sans"/>
+        </w:rPr>
+        <w:pStyle w:val="P68B1DB1-Normal2"/>
+      </w:pPr>
+      <w:r>
+        <w:t xml:space="preserve">P.D. Distribuiremo merchandising di Deriv. Non perderti questa opportunità!</w:t>
+      </w:r>
+    </w:p>
+    <w:p>
+      <w:pPr>
+        <w:rPr>
+          <w:rFonts w:ascii="IBM Plex Sans" w:hAnsi="IBM Plex Sans" w:cs="IBM Plex Sans" w:eastAsia="IBM Plex Sans"/>
+        </w:rPr>
+      </w:pPr>
+    </w:p>
+    <w:p>
+      <w:pPr>
+        <w:rPr>
+          <w:rFonts w:ascii="IBM Plex Sans" w:hAnsi="IBM Plex Sans" w:cs="IBM Plex Sans" w:eastAsia="IBM Plex Sans"/>
+        </w:rPr>
+        <w:pStyle w:val="P68B1DB1-Normal2"/>
+      </w:pPr>
+      <w:r>
+        <w:t xml:space="preserve">Se hai domande, contattaci</w:t>
       </w:r>
     </w:p>
     <w:p>
@@ -839,11 +839,11 @@
         <w:rPr>
           <w:b w:val="1"/>
         </w:rPr>
-        <w:t>PORTUGUESE</w:t>
-        <w:br w:type="textWrapping"/>
-      </w:r>
-      <w:r>
-        <w:t xml:space="preserve">Back to</w:t>
+        <w:t>PORTOGHESE</w:t>
+        <w:br w:type="textWrapping"/>
+      </w:r>
+      <w:r>
+        <w:t xml:space="preserve">Torna a</w:t>
       </w:r>
       <w:r>
         <w:rPr>
@@ -858,7 +858,7 @@
             <w:color w:val="1155cc"/>
             <w:u w:val="single"/>
           </w:rPr>
-          <w:t>English</w:t>
+          <w:t>INGLESE</w:t>
         </w:r>
       </w:hyperlink>
     </w:p>
@@ -882,19 +882,19 @@
         <w:rPr>
           <w:b w:val="1"/>
         </w:rPr>
-        <w:t xml:space="preserve">Subject line:</w:t>
-      </w:r>
-      <w:r>
-        <w:br w:type="textWrapping"/>
-        <w:t xml:space="preserve">Encontro de Afiliados da Deriv | [CITY NAME] | [DATE]</w:t>
-        <w:br w:type="textWrapping"/>
-        <w:br w:type="textWrapping"/>
-      </w:r>
-      <w:r>
-        <w:rPr>
-          <w:b w:val="1"/>
-        </w:rPr>
-        <w:t>Body:</w:t>
+        <w:t>Oggetto:</w:t>
+      </w:r>
+      <w:r>
+        <w:br w:type="textWrapping"/>
+        <w:t xml:space="preserve">Incontro degli affiliati Deriv | [CITY NAME] | [DATE]</w:t>
+        <w:br w:type="textWrapping"/>
+        <w:br w:type="textWrapping"/>
+      </w:r>
+      <w:r>
+        <w:rPr>
+          <w:b w:val="1"/>
+        </w:rPr>
+        <w:t>Corpo:</w:t>
       </w:r>
     </w:p>
     <w:p>
@@ -909,7 +909,7 @@
       <w:bookmarkStart w:colFirst="0" w:colLast="0" w:name="_u2a0y4o72pch" w:id="5"/>
       <w:bookmarkEnd w:id="5"/>
       <w:r>
-        <w:t xml:space="preserve">Esperamos você em [CITY NAME]!</w:t>
+        <w:t xml:space="preserve">Ti aspettiamo a [CITY NAME]!</w:t>
       </w:r>
     </w:p>
     <w:p>
@@ -921,7 +921,7 @@
         <w:pStyle w:val="P68B1DB1-Normal2"/>
       </w:pPr>
       <w:r>
-        <w:t xml:space="preserve">Ótimas notícias! Estaremos em [CITY NAME] de [DATE] a [DATE] de 2023. Nossa equipe de afiliados, liderada por [AFFILIATE MANAGER NAME], Gerente de Afiliados do [COUNTRY], deseja realizar uma sessão exclusiva com você. </w:t>
+        <w:t xml:space="preserve">Ottime notizie! Saremo a [CITY NAME] dal [DATE] al [DATE] del 2023. Il nostro team di affiliati, guidato da [AFFILIATE MANAGER NAME], Manager degli Affiliati di [COUNTRY], desidera avere una sessione esclusiva con te. </w:t>
       </w:r>
     </w:p>
     <w:p>
@@ -941,7 +941,7 @@
         <w:pStyle w:val="P68B1DB1-Normal2"/>
       </w:pPr>
       <w:r>
-        <w:t xml:space="preserve">Gostaríamos de conhecer melhor a sua experiência com o nosso programa de afiliados. Caso haja alguma possibilidade de melhorarmos a sua experiência, esta é a oportunidade de compartilhar conosco. </w:t>
+        <w:t xml:space="preserve">Ci piacerebbe conoscere meglio la tua esperienza con il nostro programma di affiliati. Se c'è qualche possibilità di migliorare la tua esperienza, questa è l'opportunità per condividerlo con noi. </w:t>
       </w:r>
     </w:p>
     <w:p>
@@ -974,7 +974,7 @@
         <w:pStyle w:val="P68B1DB1-Normal2"/>
       </w:pPr>
       <w:r>
-        <w:t xml:space="preserve">Uma sessão de 1 hora, entre 9:00h e 18:00h, de [DATE] a [DATE]</w:t>
+        <w:t xml:space="preserve">Una sessione di 1 ora, tra le 9:00 e le 18:00, da [DATE] a [DATE]</w:t>
       </w:r>
     </w:p>
     <w:p>
@@ -997,11 +997,11 @@
         <w:rPr>
           <w:b w:val="1"/>
         </w:rPr>
-        <w:t>Onde?</w:t>
-        <w:br w:type="textWrapping"/>
-      </w:r>
-      <w:r>
-        <w:t xml:space="preserve">A confirmar</w:t>
+        <w:t>Dove?</w:t>
+        <w:br w:type="textWrapping"/>
+      </w:r>
+      <w:r>
+        <w:t xml:space="preserve">Da confermare</w:t>
       </w:r>
     </w:p>
     <w:p>
@@ -1022,7 +1022,7 @@
         <w:pStyle w:val="P68B1DB1-Normal4"/>
       </w:pPr>
       <w:r>
-        <w:t xml:space="preserve">Como reservar um horário?</w:t>
+        <w:t xml:space="preserve">Come prenotare un'ora?</w:t>
       </w:r>
     </w:p>
     <w:p>
@@ -1034,7 +1034,7 @@
         <w:pStyle w:val="P68B1DB1-Normal2"/>
       </w:pPr>
       <w:r>
-        <w:t xml:space="preserve">Escolha uma data e um horário e responda a este e-mail até [DATE] (por ordem de chegada)</w:t>
+        <w:t xml:space="preserve">Scegli una data e un'ora e rispondi a questa email entro il [DATE] (primo arrivato, primo servito)</w:t>
       </w:r>
     </w:p>
     <w:p>
@@ -1054,7 +1054,7 @@
         <w:pStyle w:val="P68B1DB1-Normal2"/>
       </w:pPr>
       <w:r>
-        <w:t xml:space="preserve">Você está convidado(a) a trazer seus clientes e amigos que estejam interessados em aprender mais sobre a negociação na Deriv.</w:t>
+        <w:t xml:space="preserve">Sei invitato(a) a portare i tuoi clienti e amici che sono interessati ad apprendere di più sulla negoziazione in Deriv.</w:t>
       </w:r>
     </w:p>
     <w:p>
@@ -1074,7 +1074,7 @@
         <w:pStyle w:val="P68B1DB1-Normal2"/>
       </w:pPr>
       <w:r>
-        <w:t xml:space="preserve">Agradecemos o seu apoio incondicional e estamos ansiosos por este  encontro!</w:t>
+        <w:t xml:space="preserve">Apprezziamo il tuo supporto continuo e non vediamo l'ora di incontrarti!</w:t>
       </w:r>
     </w:p>
     <w:p>
@@ -1094,7 +1094,7 @@
         <w:pStyle w:val="P68B1DB1-Normal2"/>
       </w:pPr>
       <w:r>
-        <w:t xml:space="preserve">P.S. Iremos distribuir vários brindes da Deriv gratuitamente. Não perca! </w:t>
+        <w:t xml:space="preserve">P.S. Distribuiremo vari gadget di Deriv gratuitamente. Non perdere! </w:t>
       </w:r>
     </w:p>
     <w:p>
@@ -1114,7 +1114,7 @@
         <w:pStyle w:val="P68B1DB1-Normal2"/>
       </w:pPr>
       <w:r>
-        <w:t xml:space="preserve">Se você tiver alguma dúvida, entre em contato conosco </w:t>
+        <w:t xml:space="preserve">Se hai domande, contattaci su </w:t>
       </w:r>
     </w:p>
     <w:p>
@@ -1187,11 +1187,11 @@
         <w:rPr>
           <w:b w:val="1"/>
         </w:rPr>
-        <w:t>FRENCH</w:t>
-        <w:br w:type="textWrapping"/>
-      </w:r>
-      <w:r>
-        <w:t xml:space="preserve">Back to</w:t>
+        <w:t>FRANCESE</w:t>
+        <w:br w:type="textWrapping"/>
+      </w:r>
+      <w:r>
+        <w:t xml:space="preserve">Torna a</w:t>
       </w:r>
       <w:r>
         <w:rPr>
@@ -1206,7 +1206,7 @@
             <w:color w:val="1155cc"/>
             <w:u w:val="single"/>
           </w:rPr>
-          <w:t>English</w:t>
+          <w:t>INGLESE</w:t>
         </w:r>
       </w:hyperlink>
     </w:p>
@@ -1230,19 +1230,19 @@
         <w:rPr>
           <w:b w:val="1"/>
         </w:rPr>
-        <w:t xml:space="preserve">Subject line:</w:t>
-      </w:r>
-      <w:r>
-        <w:br w:type="textWrapping"/>
-        <w:t xml:space="preserve">Réunion des affiliés Deriv | [CITY NAME] | [DATE]</w:t>
-        <w:br w:type="textWrapping"/>
-        <w:br w:type="textWrapping"/>
-      </w:r>
-      <w:r>
-        <w:rPr>
-          <w:b w:val="1"/>
-        </w:rPr>
-        <w:t>Body:</w:t>
+        <w:t>Oggetto:</w:t>
+      </w:r>
+      <w:r>
+        <w:br w:type="textWrapping"/>
+        <w:t xml:space="preserve">Riunione degli affiliati Deriv | [CITY NAME] | [DATE]</w:t>
+        <w:br w:type="textWrapping"/>
+        <w:br w:type="textWrapping"/>
+      </w:r>
+      <w:r>
+        <w:rPr>
+          <w:b w:val="1"/>
+        </w:rPr>
+        <w:t>Corpo:</w:t>
       </w:r>
     </w:p>
     <w:p>
@@ -1257,36 +1257,36 @@
       <w:bookmarkStart w:colFirst="0" w:colLast="0" w:name="_s55gjsmhieak" w:id="7"/>
       <w:bookmarkEnd w:id="7"/>
       <w:r>
-        <w:t xml:space="preserve">Rendez-vous dans [CITY NAME]!</w:t>
-      </w:r>
-    </w:p>
-    <w:p>
-      <w:pPr>
-        <w:rPr>
-          <w:rFonts w:ascii="IBM Plex Sans" w:hAnsi="IBM Plex Sans" w:cs="IBM Plex Sans" w:eastAsia="IBM Plex Sans"/>
-        </w:rPr>
-        <w:pStyle w:val="P68B1DB1-Normal2"/>
-      </w:pPr>
-      <w:r>
-        <w:t xml:space="preserve">Bonne nouvelle! Nous serons a  [CITY NAME] du [DATE] au [DATE] 2023. Notre équipe d'affiliation, dirigée par [COUNTRY] Responsable Pays [NOM DU GESTIONNAIRE AFFILIÉ], Nous attendons avec impatience une session exclusive en tête-à-tête avec vous.</w:t>
-      </w:r>
-    </w:p>
-    <w:p>
-      <w:pPr>
-        <w:rPr>
-          <w:rFonts w:ascii="IBM Plex Sans" w:hAnsi="IBM Plex Sans" w:cs="IBM Plex Sans" w:eastAsia="IBM Plex Sans"/>
-        </w:rPr>
-      </w:pPr>
-    </w:p>
-    <w:p>
-      <w:pPr>
-        <w:rPr>
-          <w:rFonts w:ascii="IBM Plex Sans" w:hAnsi="IBM Plex Sans" w:cs="IBM Plex Sans" w:eastAsia="IBM Plex Sans"/>
-        </w:rPr>
-        <w:pStyle w:val="P68B1DB1-Normal2"/>
-      </w:pPr>
-      <w:r>
-        <w:t xml:space="preserve">Nous aimerions connaître votre expérience avec notre programme d'affiliation. S'il existe un moyen d'améliorer votre expérience, voici votre chance de nous le dire.</w:t>
+        <w:t xml:space="preserve">Incontriamoci a [CITY NAME]!</w:t>
+      </w:r>
+    </w:p>
+    <w:p>
+      <w:pPr>
+        <w:rPr>
+          <w:rFonts w:ascii="IBM Plex Sans" w:hAnsi="IBM Plex Sans" w:cs="IBM Plex Sans" w:eastAsia="IBM Plex Sans"/>
+        </w:rPr>
+        <w:pStyle w:val="P68B1DB1-Normal2"/>
+      </w:pPr>
+      <w:r>
+        <w:t xml:space="preserve">Buone notizie! Saremo a [CITY NAME] dal [DATE] al [DATE] 2023. Il nostro team affiliate, guidato dal Responsabile Paese [COUNTRY] [NOM DU GESTIONNAIRE AFFILIÉ], non vede l'ora di avere una sessione esclusiva faccia a faccia con te.</w:t>
+      </w:r>
+    </w:p>
+    <w:p>
+      <w:pPr>
+        <w:rPr>
+          <w:rFonts w:ascii="IBM Plex Sans" w:hAnsi="IBM Plex Sans" w:cs="IBM Plex Sans" w:eastAsia="IBM Plex Sans"/>
+        </w:rPr>
+      </w:pPr>
+    </w:p>
+    <w:p>
+      <w:pPr>
+        <w:rPr>
+          <w:rFonts w:ascii="IBM Plex Sans" w:hAnsi="IBM Plex Sans" w:cs="IBM Plex Sans" w:eastAsia="IBM Plex Sans"/>
+        </w:rPr>
+        <w:pStyle w:val="P68B1DB1-Normal2"/>
+      </w:pPr>
+      <w:r>
+        <w:t xml:space="preserve">Ci piacerebbe conoscere la tua esperienza con il nostro programma di affiliazione. Se c'è un modo per migliorare la tua esperienza, ecco la tua chance per dircelo.</w:t>
       </w:r>
     </w:p>
     <w:p>
@@ -1305,45 +1305,45 @@
         <w:pStyle w:val="P68B1DB1-Normal4"/>
       </w:pPr>
       <w:r>
-        <w:t xml:space="preserve">Quand ?</w:t>
-      </w:r>
-    </w:p>
-    <w:p>
-      <w:pPr>
-        <w:rPr>
-          <w:rFonts w:ascii="IBM Plex Sans" w:hAnsi="IBM Plex Sans" w:cs="IBM Plex Sans" w:eastAsia="IBM Plex Sans"/>
-          <w:b w:val="1"/>
-        </w:rPr>
-        <w:pStyle w:val="P68B1DB1-Normal2"/>
-      </w:pPr>
-      <w:r>
-        <w:t xml:space="preserve">Un créneau d'1h entre 9h00 et 18h00 à partir du [DATE] au [DATE]</w:t>
-      </w:r>
-    </w:p>
-    <w:p>
-      <w:pPr>
-        <w:rPr>
-          <w:rFonts w:ascii="IBM Plex Sans" w:hAnsi="IBM Plex Sans" w:cs="IBM Plex Sans" w:eastAsia="IBM Plex Sans"/>
-          <w:b w:val="1"/>
-        </w:rPr>
-      </w:pPr>
-    </w:p>
-    <w:p>
-      <w:pPr>
-        <w:rPr>
-          <w:rFonts w:ascii="IBM Plex Sans" w:hAnsi="IBM Plex Sans" w:cs="IBM Plex Sans" w:eastAsia="IBM Plex Sans"/>
-        </w:rPr>
-        <w:pStyle w:val="P68B1DB1-Normal2"/>
-      </w:pPr>
-      <w:r>
-        <w:rPr>
-          <w:b w:val="1"/>
-        </w:rPr>
-        <w:t>Où?</w:t>
-        <w:br w:type="textWrapping"/>
-      </w:r>
-      <w:r>
-        <w:t xml:space="preserve">à confirmer</w:t>
+        <w:t>Quando?</w:t>
+      </w:r>
+    </w:p>
+    <w:p>
+      <w:pPr>
+        <w:rPr>
+          <w:rFonts w:ascii="IBM Plex Sans" w:hAnsi="IBM Plex Sans" w:cs="IBM Plex Sans" w:eastAsia="IBM Plex Sans"/>
+          <w:b w:val="1"/>
+        </w:rPr>
+        <w:pStyle w:val="P68B1DB1-Normal2"/>
+      </w:pPr>
+      <w:r>
+        <w:t xml:space="preserve">Un slot di 1 ora tra le 9:00 e le 18:00 dal [DATE] al [DATE]</w:t>
+      </w:r>
+    </w:p>
+    <w:p>
+      <w:pPr>
+        <w:rPr>
+          <w:rFonts w:ascii="IBM Plex Sans" w:hAnsi="IBM Plex Sans" w:cs="IBM Plex Sans" w:eastAsia="IBM Plex Sans"/>
+          <w:b w:val="1"/>
+        </w:rPr>
+      </w:pPr>
+    </w:p>
+    <w:p>
+      <w:pPr>
+        <w:rPr>
+          <w:rFonts w:ascii="IBM Plex Sans" w:hAnsi="IBM Plex Sans" w:cs="IBM Plex Sans" w:eastAsia="IBM Plex Sans"/>
+        </w:rPr>
+        <w:pStyle w:val="P68B1DB1-Normal2"/>
+      </w:pPr>
+      <w:r>
+        <w:rPr>
+          <w:b w:val="1"/>
+        </w:rPr>
+        <w:t>Dove?</w:t>
+        <w:br w:type="textWrapping"/>
+      </w:r>
+      <w:r>
+        <w:t xml:space="preserve">Da confermare</w:t>
       </w:r>
     </w:p>
     <w:p>
@@ -1362,90 +1362,90 @@
         <w:pStyle w:val="P68B1DB1-Normal4"/>
       </w:pPr>
       <w:r>
-        <w:t xml:space="preserve">Comment réserver un créneau ?</w:t>
-      </w:r>
-    </w:p>
-    <w:p>
-      <w:pPr>
-        <w:rPr>
-          <w:rFonts w:ascii="IBM Plex Sans" w:hAnsi="IBM Plex Sans" w:cs="IBM Plex Sans" w:eastAsia="IBM Plex Sans"/>
-        </w:rPr>
-        <w:pStyle w:val="P68B1DB1-Normal2"/>
-      </w:pPr>
-      <w:r>
-        <w:t xml:space="preserve">Choisissez une date et une heure, et répondez à cet e-mail avant le  [DATE]  (premier arrivé premier servi)</w:t>
-      </w:r>
-    </w:p>
-    <w:p>
-      <w:pPr>
-        <w:rPr>
-          <w:rFonts w:ascii="IBM Plex Sans" w:hAnsi="IBM Plex Sans" w:cs="IBM Plex Sans" w:eastAsia="IBM Plex Sans"/>
-        </w:rPr>
-      </w:pPr>
-    </w:p>
-    <w:p>
-      <w:pPr>
-        <w:rPr>
-          <w:rFonts w:ascii="IBM Plex Sans" w:hAnsi="IBM Plex Sans" w:cs="IBM Plex Sans" w:eastAsia="IBM Plex Sans"/>
-        </w:rPr>
-        <w:pStyle w:val="P68B1DB1-Normal2"/>
-      </w:pPr>
-      <w:r>
-        <w:t xml:space="preserve">Vous êtes invités à emmener vos clients et amis intéressés à en savoir plus sur le trading sur Deriv.</w:t>
-      </w:r>
-    </w:p>
-    <w:p>
-      <w:pPr>
-        <w:rPr>
-          <w:rFonts w:ascii="IBM Plex Sans" w:hAnsi="IBM Plex Sans" w:cs="IBM Plex Sans" w:eastAsia="IBM Plex Sans"/>
-        </w:rPr>
-      </w:pPr>
-    </w:p>
-    <w:p>
-      <w:pPr>
-        <w:rPr>
-          <w:rFonts w:ascii="IBM Plex Sans" w:hAnsi="IBM Plex Sans" w:cs="IBM Plex Sans" w:eastAsia="IBM Plex Sans"/>
-        </w:rPr>
-        <w:pStyle w:val="P68B1DB1-Normal2"/>
-      </w:pPr>
-      <w:r>
-        <w:t xml:space="preserve">Nous vous sommes reconnaissants pour votre soutien continu et avons hâte de vous rencontrer!</w:t>
-      </w:r>
-    </w:p>
-    <w:p>
-      <w:pPr>
-        <w:rPr>
-          <w:rFonts w:ascii="IBM Plex Sans" w:hAnsi="IBM Plex Sans" w:cs="IBM Plex Sans" w:eastAsia="IBM Plex Sans"/>
-        </w:rPr>
-      </w:pPr>
-    </w:p>
-    <w:p>
-      <w:pPr>
-        <w:rPr>
-          <w:rFonts w:ascii="IBM Plex Sans" w:hAnsi="IBM Plex Sans" w:cs="IBM Plex Sans" w:eastAsia="IBM Plex Sans"/>
-        </w:rPr>
-        <w:pStyle w:val="P68B1DB1-Normal2"/>
-      </w:pPr>
-      <w:r>
-        <w:t xml:space="preserve">P.S. Nous distribuons des produits Deriv gratuits. Ne manquez pas!</w:t>
-      </w:r>
-    </w:p>
-    <w:p>
-      <w:pPr>
-        <w:rPr>
-          <w:rFonts w:ascii="IBM Plex Sans" w:hAnsi="IBM Plex Sans" w:cs="IBM Plex Sans" w:eastAsia="IBM Plex Sans"/>
-        </w:rPr>
-      </w:pPr>
-    </w:p>
-    <w:p>
-      <w:pPr>
-        <w:rPr>
-          <w:rFonts w:ascii="IBM Plex Sans" w:hAnsi="IBM Plex Sans" w:cs="IBM Plex Sans" w:eastAsia="IBM Plex Sans"/>
-        </w:rPr>
-        <w:pStyle w:val="P68B1DB1-Normal2"/>
-      </w:pPr>
-      <w:r>
-        <w:t xml:space="preserve">Si vous avez des questions, contactez-nous sur </w:t>
+        <w:t xml:space="preserve">Come prenotare uno slot?</w:t>
+      </w:r>
+    </w:p>
+    <w:p>
+      <w:pPr>
+        <w:rPr>
+          <w:rFonts w:ascii="IBM Plex Sans" w:hAnsi="IBM Plex Sans" w:cs="IBM Plex Sans" w:eastAsia="IBM Plex Sans"/>
+        </w:rPr>
+        <w:pStyle w:val="P68B1DB1-Normal2"/>
+      </w:pPr>
+      <w:r>
+        <w:t xml:space="preserve">Scegli una data e un'ora, e rispondi a questa email entro il  [DATE]  (primo arrivato, primo servito)</w:t>
+      </w:r>
+    </w:p>
+    <w:p>
+      <w:pPr>
+        <w:rPr>
+          <w:rFonts w:ascii="IBM Plex Sans" w:hAnsi="IBM Plex Sans" w:cs="IBM Plex Sans" w:eastAsia="IBM Plex Sans"/>
+        </w:rPr>
+      </w:pPr>
+    </w:p>
+    <w:p>
+      <w:pPr>
+        <w:rPr>
+          <w:rFonts w:ascii="IBM Plex Sans" w:hAnsi="IBM Plex Sans" w:cs="IBM Plex Sans" w:eastAsia="IBM Plex Sans"/>
+        </w:rPr>
+        <w:pStyle w:val="P68B1DB1-Normal2"/>
+      </w:pPr>
+      <w:r>
+        <w:t xml:space="preserve">Sei invitato a portare i tuoi clienti e amici interessati a saperne di più sul trading su Deriv.</w:t>
+      </w:r>
+    </w:p>
+    <w:p>
+      <w:pPr>
+        <w:rPr>
+          <w:rFonts w:ascii="IBM Plex Sans" w:hAnsi="IBM Plex Sans" w:cs="IBM Plex Sans" w:eastAsia="IBM Plex Sans"/>
+        </w:rPr>
+      </w:pPr>
+    </w:p>
+    <w:p>
+      <w:pPr>
+        <w:rPr>
+          <w:rFonts w:ascii="IBM Plex Sans" w:hAnsi="IBM Plex Sans" w:cs="IBM Plex Sans" w:eastAsia="IBM Plex Sans"/>
+        </w:rPr>
+        <w:pStyle w:val="P68B1DB1-Normal2"/>
+      </w:pPr>
+      <w:r>
+        <w:t xml:space="preserve">Ti siamo grati per il tuo continuo supporto e non vediamo l'ora di incontrarti!</w:t>
+      </w:r>
+    </w:p>
+    <w:p>
+      <w:pPr>
+        <w:rPr>
+          <w:rFonts w:ascii="IBM Plex Sans" w:hAnsi="IBM Plex Sans" w:cs="IBM Plex Sans" w:eastAsia="IBM Plex Sans"/>
+        </w:rPr>
+      </w:pPr>
+    </w:p>
+    <w:p>
+      <w:pPr>
+        <w:rPr>
+          <w:rFonts w:ascii="IBM Plex Sans" w:hAnsi="IBM Plex Sans" w:cs="IBM Plex Sans" w:eastAsia="IBM Plex Sans"/>
+        </w:rPr>
+        <w:pStyle w:val="P68B1DB1-Normal2"/>
+      </w:pPr>
+      <w:r>
+        <w:t xml:space="preserve">P.S. Stiamo distribuendo prodotti Deriv gratuiti. Non perdere!</w:t>
+      </w:r>
+    </w:p>
+    <w:p>
+      <w:pPr>
+        <w:rPr>
+          <w:rFonts w:ascii="IBM Plex Sans" w:hAnsi="IBM Plex Sans" w:cs="IBM Plex Sans" w:eastAsia="IBM Plex Sans"/>
+        </w:rPr>
+      </w:pPr>
+    </w:p>
+    <w:p>
+      <w:pPr>
+        <w:rPr>
+          <w:rFonts w:ascii="IBM Plex Sans" w:hAnsi="IBM Plex Sans" w:cs="IBM Plex Sans" w:eastAsia="IBM Plex Sans"/>
+        </w:rPr>
+        <w:pStyle w:val="P68B1DB1-Normal2"/>
+      </w:pPr>
+      <w:r>
+        <w:t xml:space="preserve">Se hai domande, contattaci su </w:t>
       </w:r>
     </w:p>
     <w:p>
@@ -1514,7 +1514,7 @@
         <w:br w:type="textWrapping"/>
       </w:r>
       <w:r>
-        <w:t xml:space="preserve">Back to</w:t>
+        <w:t xml:space="preserve">Torna a</w:t>
       </w:r>
       <w:r>
         <w:rPr>
@@ -1529,7 +1529,7 @@
             <w:color w:val="1155cc"/>
             <w:u w:val="single"/>
           </w:rPr>
-          <w:t>English</w:t>
+          <w:t>INGLESE</w:t>
         </w:r>
       </w:hyperlink>
     </w:p>
@@ -1553,19 +1553,19 @@
         <w:rPr>
           <w:b w:val="1"/>
         </w:rPr>
-        <w:t xml:space="preserve">Subject line:</w:t>
-      </w:r>
-      <w:r>
-        <w:br w:type="textWrapping"/>
-        <w:t xml:space="preserve">Gặp gỡ đối tác liên kết Deriv | [CITY NAME] | [DATE]</w:t>
-        <w:br w:type="textWrapping"/>
-        <w:br w:type="textWrapping"/>
-      </w:r>
-      <w:r>
-        <w:rPr>
-          <w:b w:val="1"/>
-        </w:rPr>
-        <w:t>Body:</w:t>
+        <w:t>Oggetto:</w:t>
+      </w:r>
+      <w:r>
+        <w:br w:type="textWrapping"/>
+        <w:t xml:space="preserve">Incontro degli affiliati Deriv | [CITY NAME] | [DATE]</w:t>
+        <w:br w:type="textWrapping"/>
+        <w:br w:type="textWrapping"/>
+      </w:r>
+      <w:r>
+        <w:rPr>
+          <w:b w:val="1"/>
+        </w:rPr>
+        <w:t>Corpo:</w:t>
       </w:r>
     </w:p>
     <w:p>
@@ -1580,36 +1580,36 @@
       <w:bookmarkStart w:colFirst="0" w:colLast="0" w:name="_bri0tabff39y" w:id="9"/>
       <w:bookmarkEnd w:id="9"/>
       <w:r>
-        <w:t xml:space="preserve">Hẹn gặp bạn tại [CITY NAME]!</w:t>
-      </w:r>
-    </w:p>
-    <w:p>
-      <w:pPr>
-        <w:rPr>
-          <w:rFonts w:ascii="IBM Plex Sans" w:hAnsi="IBM Plex Sans" w:cs="IBM Plex Sans" w:eastAsia="IBM Plex Sans"/>
-        </w:rPr>
-        <w:pStyle w:val="P68B1DB1-Normal2"/>
-      </w:pPr>
-      <w:r>
-        <w:t xml:space="preserve">Tin vui dành cho bạn! Đội ngũ tiếp thị liên kết do Giám đốc quốc gia Deriv tại [COUNTRY] [AFFILIATE MANAGER NAME] phụ trách sẽ có mặt tại [CITY NAME] từ [DATE] đến [DATE] năm 2023. Chúng tôi mong đợi được gặp bạn tại phiên làm việc trực tiếp 1-1 chỉ dành cho bạn.</w:t>
-      </w:r>
-    </w:p>
-    <w:p>
-      <w:pPr>
-        <w:rPr>
-          <w:rFonts w:ascii="IBM Plex Sans" w:hAnsi="IBM Plex Sans" w:cs="IBM Plex Sans" w:eastAsia="IBM Plex Sans"/>
-        </w:rPr>
-      </w:pPr>
-    </w:p>
-    <w:p>
-      <w:pPr>
-        <w:rPr>
-          <w:rFonts w:ascii="IBM Plex Sans" w:hAnsi="IBM Plex Sans" w:cs="IBM Plex Sans" w:eastAsia="IBM Plex Sans"/>
-        </w:rPr>
-        <w:pStyle w:val="P68B1DB1-Normal2"/>
-      </w:pPr>
-      <w:r>
-        <w:t xml:space="preserve">Chúng tôi muốn nghe trải nghiệm của bạn về chương trình tiếp thị liên kết. Nếu bạn có bất kỳ ý tưởng nào để chúng tôi có thể nâng cao trải nghiệm của bạn, hãy chia sẻ với chúng tôi.</w:t>
+        <w:t xml:space="preserve">A presto a [CITY NAME]!</w:t>
+      </w:r>
+    </w:p>
+    <w:p>
+      <w:pPr>
+        <w:rPr>
+          <w:rFonts w:ascii="IBM Plex Sans" w:hAnsi="IBM Plex Sans" w:cs="IBM Plex Sans" w:eastAsia="IBM Plex Sans"/>
+        </w:rPr>
+        <w:pStyle w:val="P68B1DB1-Normal2"/>
+      </w:pPr>
+      <w:r>
+        <w:t xml:space="preserve">Ottime notizie! Il team affiliati, guidato dal Responsabile Paese Deriv di [COUNTRY] [AFFILIATE MANAGER NAME], sarà a [CITY NAME] dal [DATE] al [DATE] nel 2023. Non vediamo l'ora di incontrarti in una sessione di lavoro diretta 1-1 solo per te.</w:t>
+      </w:r>
+    </w:p>
+    <w:p>
+      <w:pPr>
+        <w:rPr>
+          <w:rFonts w:ascii="IBM Plex Sans" w:hAnsi="IBM Plex Sans" w:cs="IBM Plex Sans" w:eastAsia="IBM Plex Sans"/>
+        </w:rPr>
+      </w:pPr>
+    </w:p>
+    <w:p>
+      <w:pPr>
+        <w:rPr>
+          <w:rFonts w:ascii="IBM Plex Sans" w:hAnsi="IBM Plex Sans" w:cs="IBM Plex Sans" w:eastAsia="IBM Plex Sans"/>
+        </w:rPr>
+        <w:pStyle w:val="P68B1DB1-Normal2"/>
+      </w:pPr>
+      <w:r>
+        <w:t xml:space="preserve">Vogliamo ascoltare la tua esperienza con il nostro programma di affiliazione. Se hai idee su come possiamo migliorare la tua esperienza, condividile con noi.</w:t>
       </w:r>
     </w:p>
     <w:p>
@@ -1628,45 +1628,45 @@
         <w:pStyle w:val="P68B1DB1-Normal4"/>
       </w:pPr>
       <w:r>
-        <w:t xml:space="preserve">Thời gian?</w:t>
-      </w:r>
-    </w:p>
-    <w:p>
-      <w:pPr>
-        <w:rPr>
-          <w:rFonts w:ascii="IBM Plex Sans" w:hAnsi="IBM Plex Sans" w:cs="IBM Plex Sans" w:eastAsia="IBM Plex Sans"/>
-          <w:b w:val="1"/>
-        </w:rPr>
-        <w:pStyle w:val="P68B1DB1-Normal2"/>
-      </w:pPr>
-      <w:r>
-        <w:t xml:space="preserve">Tùy chọn một khung giờ với thời lượng 1 tiếng, trong khoảng thời gian từ 9:00 Sáng đến 6:00 Tối, từ ngày [DATE] đến ngày [DATE]</w:t>
-      </w:r>
-    </w:p>
-    <w:p>
-      <w:pPr>
-        <w:rPr>
-          <w:rFonts w:ascii="IBM Plex Sans" w:hAnsi="IBM Plex Sans" w:cs="IBM Plex Sans" w:eastAsia="IBM Plex Sans"/>
-          <w:b w:val="1"/>
-        </w:rPr>
-      </w:pPr>
-    </w:p>
-    <w:p>
-      <w:pPr>
-        <w:rPr>
-          <w:rFonts w:ascii="IBM Plex Sans" w:hAnsi="IBM Plex Sans" w:cs="IBM Plex Sans" w:eastAsia="IBM Plex Sans"/>
-        </w:rPr>
-        <w:pStyle w:val="P68B1DB1-Normal2"/>
-      </w:pPr>
-      <w:r>
-        <w:rPr>
-          <w:b w:val="1"/>
-        </w:rPr>
-        <w:t xml:space="preserve">Địa điểm?</w:t>
-        <w:br w:type="textWrapping"/>
-      </w:r>
-      <w:r>
-        <w:t xml:space="preserve">Sẽ được xác nhận</w:t>
+        <w:t>Quando?</w:t>
+      </w:r>
+    </w:p>
+    <w:p>
+      <w:pPr>
+        <w:rPr>
+          <w:rFonts w:ascii="IBM Plex Sans" w:hAnsi="IBM Plex Sans" w:cs="IBM Plex Sans" w:eastAsia="IBM Plex Sans"/>
+          <w:b w:val="1"/>
+        </w:rPr>
+        <w:pStyle w:val="P68B1DB1-Normal2"/>
+      </w:pPr>
+      <w:r>
+        <w:t xml:space="preserve">Opzione per un'ora con orario dal 9:00 al 18:00, dal [DATE] al [DATE]</w:t>
+      </w:r>
+    </w:p>
+    <w:p>
+      <w:pPr>
+        <w:rPr>
+          <w:rFonts w:ascii="IBM Plex Sans" w:hAnsi="IBM Plex Sans" w:cs="IBM Plex Sans" w:eastAsia="IBM Plex Sans"/>
+          <w:b w:val="1"/>
+        </w:rPr>
+      </w:pPr>
+    </w:p>
+    <w:p>
+      <w:pPr>
+        <w:rPr>
+          <w:rFonts w:ascii="IBM Plex Sans" w:hAnsi="IBM Plex Sans" w:cs="IBM Plex Sans" w:eastAsia="IBM Plex Sans"/>
+        </w:rPr>
+        <w:pStyle w:val="P68B1DB1-Normal2"/>
+      </w:pPr>
+      <w:r>
+        <w:rPr>
+          <w:b w:val="1"/>
+        </w:rPr>
+        <w:t>Dove?</w:t>
+        <w:br w:type="textWrapping"/>
+      </w:r>
+      <w:r>
+        <w:t xml:space="preserve">Sarà confermato</w:t>
       </w:r>
     </w:p>
     <w:p>
@@ -1685,90 +1685,90 @@
         <w:pStyle w:val="P68B1DB1-Normal4"/>
       </w:pPr>
       <w:r>
-        <w:t xml:space="preserve">Cách đặt lịch?</w:t>
-      </w:r>
-    </w:p>
-    <w:p>
-      <w:pPr>
-        <w:rPr>
-          <w:rFonts w:ascii="IBM Plex Sans" w:hAnsi="IBM Plex Sans" w:cs="IBM Plex Sans" w:eastAsia="IBM Plex Sans"/>
-        </w:rPr>
-        <w:pStyle w:val="P68B1DB1-Normal2"/>
-      </w:pPr>
-      <w:r>
-        <w:t xml:space="preserve">Chọn ngày giờ và phản hồi email này trước ngày [DATE]  (ưu tiên đơn đăng ký sớm)</w:t>
-      </w:r>
-    </w:p>
-    <w:p>
-      <w:pPr>
-        <w:rPr>
-          <w:rFonts w:ascii="IBM Plex Sans" w:hAnsi="IBM Plex Sans" w:cs="IBM Plex Sans" w:eastAsia="IBM Plex Sans"/>
-        </w:rPr>
-      </w:pPr>
-    </w:p>
-    <w:p>
-      <w:pPr>
-        <w:rPr>
-          <w:rFonts w:ascii="IBM Plex Sans" w:hAnsi="IBM Plex Sans" w:cs="IBM Plex Sans" w:eastAsia="IBM Plex Sans"/>
-        </w:rPr>
-        <w:pStyle w:val="P68B1DB1-Normal2"/>
-      </w:pPr>
-      <w:r>
-        <w:t xml:space="preserve">Bạn có thể dẫn theo khách hàng và bạn bè đang quan tâm và muốn tìm hiểu về các hoạt động trading trên Deriv.</w:t>
-      </w:r>
-    </w:p>
-    <w:p>
-      <w:pPr>
-        <w:rPr>
-          <w:rFonts w:ascii="IBM Plex Sans" w:hAnsi="IBM Plex Sans" w:cs="IBM Plex Sans" w:eastAsia="IBM Plex Sans"/>
-        </w:rPr>
-      </w:pPr>
-    </w:p>
-    <w:p>
-      <w:pPr>
-        <w:rPr>
-          <w:rFonts w:ascii="IBM Plex Sans" w:hAnsi="IBM Plex Sans" w:cs="IBM Plex Sans" w:eastAsia="IBM Plex Sans"/>
-        </w:rPr>
-        <w:pStyle w:val="P68B1DB1-Normal2"/>
-      </w:pPr>
-      <w:r>
-        <w:t xml:space="preserve">Chúng tôi trân trọng và cảm ơn sự ủng hộ không ngừng của bạn dành cho Deriv và mong chờ được gặp bạn!</w:t>
-      </w:r>
-    </w:p>
-    <w:p>
-      <w:pPr>
-        <w:rPr>
-          <w:rFonts w:ascii="IBM Plex Sans" w:hAnsi="IBM Plex Sans" w:cs="IBM Plex Sans" w:eastAsia="IBM Plex Sans"/>
-        </w:rPr>
-      </w:pPr>
-    </w:p>
-    <w:p>
-      <w:pPr>
-        <w:rPr>
-          <w:rFonts w:ascii="IBM Plex Sans" w:hAnsi="IBM Plex Sans" w:cs="IBM Plex Sans" w:eastAsia="IBM Plex Sans"/>
-        </w:rPr>
-        <w:pStyle w:val="P68B1DB1-Normal2"/>
-      </w:pPr>
-      <w:r>
-        <w:t xml:space="preserve">P.S. Chúng tôi sẽ tặng các sản phẩm quảng bá miễn phí của Deriv. Đừng bỏ lỡ cơ hội này!</w:t>
-      </w:r>
-    </w:p>
-    <w:p>
-      <w:pPr>
-        <w:rPr>
-          <w:rFonts w:ascii="IBM Plex Sans" w:hAnsi="IBM Plex Sans" w:cs="IBM Plex Sans" w:eastAsia="IBM Plex Sans"/>
-        </w:rPr>
-      </w:pPr>
-    </w:p>
-    <w:p>
-      <w:pPr>
-        <w:rPr>
-          <w:rFonts w:ascii="IBM Plex Sans" w:hAnsi="IBM Plex Sans" w:cs="IBM Plex Sans" w:eastAsia="IBM Plex Sans"/>
-        </w:rPr>
-        <w:pStyle w:val="P68B1DB1-Normal2"/>
-      </w:pPr>
-      <w:r>
-        <w:t xml:space="preserve">Nếu bạn có bất cứ thắc mắc nào, liên hệ với chúng tôi qua [AFFILIATE MANAGER NO] (Viber/WhatsApp) | [AFFILIATE MANAGER EMAIL]</w:t>
+        <w:t xml:space="preserve">Come prenotare?</w:t>
+      </w:r>
+    </w:p>
+    <w:p>
+      <w:pPr>
+        <w:rPr>
+          <w:rFonts w:ascii="IBM Plex Sans" w:hAnsi="IBM Plex Sans" w:cs="IBM Plex Sans" w:eastAsia="IBM Plex Sans"/>
+        </w:rPr>
+        <w:pStyle w:val="P68B1DB1-Normal2"/>
+      </w:pPr>
+      <w:r>
+        <w:t xml:space="preserve">Scegli data e ora e rispondi a questa email entro il [DATE]  (si applica la regola del primo arrivato)</w:t>
+      </w:r>
+    </w:p>
+    <w:p>
+      <w:pPr>
+        <w:rPr>
+          <w:rFonts w:ascii="IBM Plex Sans" w:hAnsi="IBM Plex Sans" w:cs="IBM Plex Sans" w:eastAsia="IBM Plex Sans"/>
+        </w:rPr>
+      </w:pPr>
+    </w:p>
+    <w:p>
+      <w:pPr>
+        <w:rPr>
+          <w:rFonts w:ascii="IBM Plex Sans" w:hAnsi="IBM Plex Sans" w:cs="IBM Plex Sans" w:eastAsia="IBM Plex Sans"/>
+        </w:rPr>
+        <w:pStyle w:val="P68B1DB1-Normal2"/>
+      </w:pPr>
+      <w:r>
+        <w:t xml:space="preserve">Sei benvenuto a portare con te clienti e amici interessati a saperne di più sul trading su Deriv.</w:t>
+      </w:r>
+    </w:p>
+    <w:p>
+      <w:pPr>
+        <w:rPr>
+          <w:rFonts w:ascii="IBM Plex Sans" w:hAnsi="IBM Plex Sans" w:cs="IBM Plex Sans" w:eastAsia="IBM Plex Sans"/>
+        </w:rPr>
+      </w:pPr>
+    </w:p>
+    <w:p>
+      <w:pPr>
+        <w:rPr>
+          <w:rFonts w:ascii="IBM Plex Sans" w:hAnsi="IBM Plex Sans" w:cs="IBM Plex Sans" w:eastAsia="IBM Plex Sans"/>
+        </w:rPr>
+        <w:pStyle w:val="P68B1DB1-Normal2"/>
+      </w:pPr>
+      <w:r>
+        <w:t xml:space="preserve">Ti ringraziamo per il tuo supporto continuo e non vediamo l'ora di incontrarti!</w:t>
+      </w:r>
+    </w:p>
+    <w:p>
+      <w:pPr>
+        <w:rPr>
+          <w:rFonts w:ascii="IBM Plex Sans" w:hAnsi="IBM Plex Sans" w:cs="IBM Plex Sans" w:eastAsia="IBM Plex Sans"/>
+        </w:rPr>
+      </w:pPr>
+    </w:p>
+    <w:p>
+      <w:pPr>
+        <w:rPr>
+          <w:rFonts w:ascii="IBM Plex Sans" w:hAnsi="IBM Plex Sans" w:cs="IBM Plex Sans" w:eastAsia="IBM Plex Sans"/>
+        </w:rPr>
+        <w:pStyle w:val="P68B1DB1-Normal2"/>
+      </w:pPr>
+      <w:r>
+        <w:t xml:space="preserve">P.S. Stiamo distribuendo regali Deriv gratuiti. Non perdere questa occasione!</w:t>
+      </w:r>
+    </w:p>
+    <w:p>
+      <w:pPr>
+        <w:rPr>
+          <w:rFonts w:ascii="IBM Plex Sans" w:hAnsi="IBM Plex Sans" w:cs="IBM Plex Sans" w:eastAsia="IBM Plex Sans"/>
+        </w:rPr>
+      </w:pPr>
+    </w:p>
+    <w:p>
+      <w:pPr>
+        <w:rPr>
+          <w:rFonts w:ascii="IBM Plex Sans" w:hAnsi="IBM Plex Sans" w:cs="IBM Plex Sans" w:eastAsia="IBM Plex Sans"/>
+        </w:rPr>
+        <w:pStyle w:val="P68B1DB1-Normal2"/>
+      </w:pPr>
+      <w:r>
+        <w:t xml:space="preserve">Se hai domande, contattaci tramite [AFFILIATE MANAGER NO] (Viber/WhatsApp) | [AFFILIATE MANAGER EMAIL]</w:t>
       </w:r>
     </w:p>
     <w:p>
@@ -1819,7 +1819,7 @@
         <w:br w:type="textWrapping"/>
       </w:r>
       <w:r>
-        <w:t xml:space="preserve">Back to</w:t>
+        <w:t xml:space="preserve">Torna a</w:t>
       </w:r>
       <w:r>
         <w:rPr>
@@ -1834,7 +1834,7 @@
             <w:color w:val="1155cc"/>
             <w:u w:val="single"/>
           </w:rPr>
-          <w:t>English</w:t>
+          <w:t>INGLESE</w:t>
         </w:r>
       </w:hyperlink>
     </w:p>
@@ -1858,19 +1858,19 @@
         <w:rPr>
           <w:b w:val="1"/>
         </w:rPr>
-        <w:t xml:space="preserve">Subject line:</w:t>
-      </w:r>
-      <w:r>
-        <w:br w:type="textWrapping"/>
-        <w:t xml:space="preserve">การประชุมพันธมิตรของ Deriv | [CITY NAME] | [DATE]</w:t>
-        <w:br w:type="textWrapping"/>
-        <w:br w:type="textWrapping"/>
-      </w:r>
-      <w:r>
-        <w:rPr>
-          <w:b w:val="1"/>
-        </w:rPr>
-        <w:t>Body:</w:t>
+        <w:t>Oggetto:</w:t>
+      </w:r>
+      <w:r>
+        <w:br w:type="textWrapping"/>
+        <w:t xml:space="preserve">Riunione affiliati Deriv | [CITY NAME] | [DATE]</w:t>
+        <w:br w:type="textWrapping"/>
+        <w:br w:type="textWrapping"/>
+      </w:r>
+      <w:r>
+        <w:rPr>
+          <w:b w:val="1"/>
+        </w:rPr>
+        <w:t>Corpo:</w:t>
       </w:r>
     </w:p>
     <w:p>
@@ -1885,18 +1885,18 @@
       <w:bookmarkStart w:colFirst="0" w:colLast="0" w:name="_t6wlmhoo84t6" w:id="11"/>
       <w:bookmarkEnd w:id="11"/>
       <w:r>
-        <w:t xml:space="preserve">แล้วพบกันที่ [CITY NAME]!</w:t>
-      </w:r>
-    </w:p>
-    <w:p>
-      <w:pPr>
-        <w:rPr>
-          <w:rFonts w:ascii="IBM Plex Sans" w:hAnsi="IBM Plex Sans" w:cs="IBM Plex Sans" w:eastAsia="IBM Plex Sans"/>
-        </w:rPr>
-        <w:pStyle w:val="P68B1DB1-Normal2"/>
-      </w:pPr>
-      <w:r>
-        <w:t xml:space="preserve">ข่าวดี! พวกเราจะมาเยือน [CITY NAME] ในช่วงตั้งแต่วันที่</w:t>
+        <w:t xml:space="preserve">Ci incontriamo a [CITY NAME]!</w:t>
+      </w:r>
+    </w:p>
+    <w:p>
+      <w:pPr>
+        <w:rPr>
+          <w:rFonts w:ascii="IBM Plex Sans" w:hAnsi="IBM Plex Sans" w:cs="IBM Plex Sans" w:eastAsia="IBM Plex Sans"/>
+        </w:rPr>
+        <w:pStyle w:val="P68B1DB1-Normal2"/>
+      </w:pPr>
+      <w:r>
+        <w:t xml:space="preserve">Buone notizie! พวกเราจะมาเยือน [CITY NAME] ในช่วงตั้งแต่วันที่</w:t>
       </w:r>
       <w:r>
         <w:rPr>
@@ -1905,25 +1905,25 @@
         <w:t xml:space="preserve"> </w:t>
       </w:r>
       <w:r>
-        <w:t xml:space="preserve">[DATE] ถึงวันที่ [DATE] ปี ค.ศ. 2023 โดยทีมงานพันธมิตรของเราซึ่งนำโดยผู้จัดการประจำประเทศ [COUNTRY] คือคุณ  [AFFILIATE MANAGER NAME] นั้นตั้งตารอที่จะได้พบปะกับคุณในการนัดพบส่วนตัวรอบพิเศษ</w:t>
-      </w:r>
-    </w:p>
-    <w:p>
-      <w:pPr>
-        <w:rPr>
-          <w:rFonts w:ascii="IBM Plex Sans" w:hAnsi="IBM Plex Sans" w:cs="IBM Plex Sans" w:eastAsia="IBM Plex Sans"/>
-        </w:rPr>
-      </w:pPr>
-    </w:p>
-    <w:p>
-      <w:pPr>
-        <w:rPr>
-          <w:rFonts w:ascii="IBM Plex Sans" w:hAnsi="IBM Plex Sans" w:cs="IBM Plex Sans" w:eastAsia="IBM Plex Sans"/>
-        </w:rPr>
-        <w:pStyle w:val="P68B1DB1-Normal2"/>
-      </w:pPr>
-      <w:r>
-        <w:t xml:space="preserve">เรายินดีรับฟังประสบการณ์ของคุณที่เกี่ยวข้องกับโปรแกรมพันธมิตรของเรา หากมีวิธีใดที่เราสามารถปรับปรุงประสบการณ์ของคุณให้ดีขึ้นได้ นี่ถือเป็นโอกาสของคุณที่จะได้แจ้งให้เราทราบ</w:t>
+        <w:t xml:space="preserve">[DATE] ถึงวันที่ [DATE] ปี ค.ศ. Il nostro team affiliati, guidato dal manager del paese [COUNTRY] [AFFILIATE MANAGER NAME], sarà presente a [CITY NAME] dal [DATE] al [DATE]</w:t>
+      </w:r>
+    </w:p>
+    <w:p>
+      <w:pPr>
+        <w:rPr>
+          <w:rFonts w:ascii="IBM Plex Sans" w:hAnsi="IBM Plex Sans" w:cs="IBM Plex Sans" w:eastAsia="IBM Plex Sans"/>
+        </w:rPr>
+      </w:pPr>
+    </w:p>
+    <w:p>
+      <w:pPr>
+        <w:rPr>
+          <w:rFonts w:ascii="IBM Plex Sans" w:hAnsi="IBM Plex Sans" w:cs="IBM Plex Sans" w:eastAsia="IBM Plex Sans"/>
+        </w:rPr>
+        <w:pStyle w:val="P68B1DB1-Normal2"/>
+      </w:pPr>
+      <w:r>
+        <w:t xml:space="preserve">Siamo ansiosi di ascoltare la tua esperienza con il nostro programma di affiliazione</w:t>
       </w:r>
     </w:p>
     <w:p>
@@ -1942,46 +1942,46 @@
         <w:pStyle w:val="P68B1DB1-Normal4"/>
       </w:pPr>
       <w:r>
-        <w:t>เมื่อไร?</w:t>
-      </w:r>
-    </w:p>
-    <w:p>
-      <w:pPr>
-        <w:rPr>
-          <w:rFonts w:ascii="IBM Plex Sans" w:hAnsi="IBM Plex Sans" w:cs="IBM Plex Sans" w:eastAsia="IBM Plex Sans"/>
-          <w:b w:val="1"/>
-        </w:rPr>
-        <w:pStyle w:val="P68B1DB1-Normal2"/>
-      </w:pPr>
-      <w:r>
-        <w:t xml:space="preserve">แต่ละสลอตหรือรอบนัดพบที่มีระยะเวลา 1 ชั่วโมงนั้นจัดขึ้นได้ระหว่าง 9:00 น. ถึง 18:00 น. ตั้งแต่วันที่ [DATE] ถึงวันที่ [DATE]</w:t>
-      </w:r>
-    </w:p>
-    <w:p>
-      <w:pPr>
-        <w:rPr>
-          <w:rFonts w:ascii="IBM Plex Sans" w:hAnsi="IBM Plex Sans" w:cs="IBM Plex Sans" w:eastAsia="IBM Plex Sans"/>
-          <w:b w:val="1"/>
-        </w:rPr>
-      </w:pPr>
-    </w:p>
-    <w:p>
-      <w:pPr>
-        <w:rPr>
-          <w:rFonts w:ascii="IBM Plex Sans" w:hAnsi="IBM Plex Sans" w:cs="IBM Plex Sans" w:eastAsia="IBM Plex Sans"/>
-        </w:rPr>
-        <w:pStyle w:val="P68B1DB1-Normal2"/>
-      </w:pPr>
-      <w:r>
-        <w:rPr>
-          <w:b w:val="1"/>
-        </w:rPr>
-        <w:t>ที่ไหน?</w:t>
-        <w:br w:type="textWrapping"/>
-        <w:t>เรา</w:t>
-      </w:r>
-      <w:r>
-        <w:t>จะมีการยืนยันในภายหลัง</w:t>
+        <w:t>Quando?</w:t>
+      </w:r>
+    </w:p>
+    <w:p>
+      <w:pPr>
+        <w:rPr>
+          <w:rFonts w:ascii="IBM Plex Sans" w:hAnsi="IBM Plex Sans" w:cs="IBM Plex Sans" w:eastAsia="IBM Plex Sans"/>
+          <w:b w:val="1"/>
+        </w:rPr>
+        <w:pStyle w:val="P68B1DB1-Normal2"/>
+      </w:pPr>
+      <w:r>
+        <w:t xml:space="preserve">Ogni slot di incontro di 1 ora è disponibile tra le 9:00 e 18:00. Dal [DATE] al [DATE]</w:t>
+      </w:r>
+    </w:p>
+    <w:p>
+      <w:pPr>
+        <w:rPr>
+          <w:rFonts w:ascii="IBM Plex Sans" w:hAnsi="IBM Plex Sans" w:cs="IBM Plex Sans" w:eastAsia="IBM Plex Sans"/>
+          <w:b w:val="1"/>
+        </w:rPr>
+      </w:pPr>
+    </w:p>
+    <w:p>
+      <w:pPr>
+        <w:rPr>
+          <w:rFonts w:ascii="IBM Plex Sans" w:hAnsi="IBM Plex Sans" w:cs="IBM Plex Sans" w:eastAsia="IBM Plex Sans"/>
+        </w:rPr>
+        <w:pStyle w:val="P68B1DB1-Normal2"/>
+      </w:pPr>
+      <w:r>
+        <w:rPr>
+          <w:b w:val="1"/>
+        </w:rPr>
+        <w:t>Dove?</w:t>
+        <w:br w:type="textWrapping"/>
+        <w:t>noi</w:t>
+      </w:r>
+      <w:r>
+        <w:t xml:space="preserve"> avremo una conferma in seguito</w:t>
       </w:r>
     </w:p>
     <w:p>
@@ -2000,101 +2000,101 @@
         <w:pStyle w:val="P68B1DB1-Normal4"/>
       </w:pPr>
       <w:r>
-        <w:t>จะจองสลอตหรือรอบนัดพบได้อย่างไร?</w:t>
-      </w:r>
-    </w:p>
-    <w:p>
-      <w:pPr>
-        <w:rPr>
-          <w:rFonts w:ascii="IBM Plex Sans" w:hAnsi="IBM Plex Sans" w:cs="IBM Plex Sans" w:eastAsia="IBM Plex Sans"/>
-        </w:rPr>
-        <w:pStyle w:val="P68B1DB1-Normal2"/>
-      </w:pPr>
-      <w:r>
-        <w:t xml:space="preserve">กรุณาเลือกวันที่และเวลา แล้วตอบกลับอีเมล์นี้ภายในวันที่ [DATE] (เราจะใช้หลัก "มาก่อนได้ก่อน" หากมีการจองซ้ำกัน)</w:t>
-      </w:r>
-    </w:p>
-    <w:p>
-      <w:pPr>
-        <w:rPr>
-          <w:rFonts w:ascii="IBM Plex Sans" w:hAnsi="IBM Plex Sans" w:cs="IBM Plex Sans" w:eastAsia="IBM Plex Sans"/>
-        </w:rPr>
-      </w:pPr>
-    </w:p>
-    <w:p>
-      <w:pPr>
-        <w:rPr>
-          <w:rFonts w:ascii="IBM Plex Sans" w:hAnsi="IBM Plex Sans" w:cs="IBM Plex Sans" w:eastAsia="IBM Plex Sans"/>
-        </w:rPr>
-        <w:pStyle w:val="P68B1DB1-Normal2"/>
-      </w:pPr>
-      <w:r>
-        <w:t xml:space="preserve">เรายินดีที่จะให้คุณนำลูกค้าและเพื่อนๆ ของคุณที่สนใจจะเรียนรู้เพิ่มเติมเกี่ยวกับการซื้อขายบน Deriv มาด้วยได้เช่นกัน</w:t>
-      </w:r>
-    </w:p>
-    <w:p>
-      <w:pPr>
-        <w:rPr>
-          <w:rFonts w:ascii="IBM Plex Sans" w:hAnsi="IBM Plex Sans" w:cs="IBM Plex Sans" w:eastAsia="IBM Plex Sans"/>
-        </w:rPr>
-      </w:pPr>
-    </w:p>
-    <w:p>
-      <w:pPr>
-        <w:rPr>
-          <w:rFonts w:ascii="IBM Plex Sans" w:hAnsi="IBM Plex Sans" w:cs="IBM Plex Sans" w:eastAsia="IBM Plex Sans"/>
-        </w:rPr>
-        <w:pStyle w:val="P68B1DB1-Normal2"/>
-      </w:pPr>
-      <w:r>
-        <w:t xml:space="preserve">เราขอขอบคุณสำหรับการสนับสนุนอย่างต่อเนื่องของคุณและหวังว่าจะได้พบกับคุณเร็วๆ นี้!</w:t>
-      </w:r>
-    </w:p>
-    <w:p>
-      <w:pPr>
-        <w:rPr>
-          <w:rFonts w:ascii="IBM Plex Sans" w:hAnsi="IBM Plex Sans" w:cs="IBM Plex Sans" w:eastAsia="IBM Plex Sans"/>
-        </w:rPr>
-      </w:pPr>
-    </w:p>
-    <w:p>
-      <w:pPr>
-        <w:rPr>
-          <w:rFonts w:ascii="IBM Plex Sans" w:hAnsi="IBM Plex Sans" w:cs="IBM Plex Sans" w:eastAsia="IBM Plex Sans"/>
-        </w:rPr>
-        <w:pStyle w:val="P68B1DB1-Normal2"/>
-      </w:pPr>
-      <w:r>
-        <w:t xml:space="preserve">ป.ล. เราจะมีการแจกสินค้าที่ระลึกของ Deriv ฟรี อย่าพลาด!</w:t>
-      </w:r>
-    </w:p>
-    <w:p>
-      <w:pPr>
-        <w:rPr>
-          <w:rFonts w:ascii="IBM Plex Sans" w:hAnsi="IBM Plex Sans" w:cs="IBM Plex Sans" w:eastAsia="IBM Plex Sans"/>
-        </w:rPr>
-      </w:pPr>
-    </w:p>
-    <w:p>
-      <w:pPr>
-        <w:rPr>
-          <w:rFonts w:ascii="IBM Plex Sans" w:hAnsi="IBM Plex Sans" w:cs="IBM Plex Sans" w:eastAsia="IBM Plex Sans"/>
-        </w:rPr>
-        <w:pStyle w:val="P68B1DB1-Normal2"/>
-      </w:pPr>
-      <w:r>
-        <w:t xml:space="preserve">หากคุณมีข้อสงสัย โปรดติดต่อเราผ่านทาง </w:t>
-      </w:r>
-    </w:p>
-    <w:p>
-      <w:pPr>
-        <w:rPr>
-          <w:rFonts w:ascii="IBM Plex Sans" w:hAnsi="IBM Plex Sans" w:cs="IBM Plex Sans" w:eastAsia="IBM Plex Sans"/>
-        </w:rPr>
-        <w:pStyle w:val="P68B1DB1-Normal2"/>
-      </w:pPr>
-      <w:r>
-        <w:t xml:space="preserve">[AFFILIATE MANAGER NO] (Viber/WhatsApp) | [AFFILIATE MANAGER EMAIL]</w:t>
+        <w:t xml:space="preserve">Come posso prenotare?</w:t>
+      </w:r>
+    </w:p>
+    <w:p>
+      <w:pPr>
+        <w:rPr>
+          <w:rFonts w:ascii="IBM Plex Sans" w:hAnsi="IBM Plex Sans" w:cs="IBM Plex Sans" w:eastAsia="IBM Plex Sans"/>
+        </w:rPr>
+        <w:pStyle w:val="P68B1DB1-Normal2"/>
+      </w:pPr>
+      <w:r>
+        <w:t xml:space="preserve">Per favore, scegli una data e un orario e rispondi a questa email entro il [DATE] (verrà applicata la regola del primo arrivato).</w:t>
+      </w:r>
+    </w:p>
+    <w:p>
+      <w:pPr>
+        <w:rPr>
+          <w:rFonts w:ascii="IBM Plex Sans" w:hAnsi="IBM Plex Sans" w:cs="IBM Plex Sans" w:eastAsia="IBM Plex Sans"/>
+        </w:rPr>
+      </w:pPr>
+    </w:p>
+    <w:p>
+      <w:pPr>
+        <w:rPr>
+          <w:rFonts w:ascii="IBM Plex Sans" w:hAnsi="IBM Plex Sans" w:cs="IBM Plex Sans" w:eastAsia="IBM Plex Sans"/>
+        </w:rPr>
+        <w:pStyle w:val="P68B1DB1-Normal2"/>
+      </w:pPr>
+      <w:r>
+        <w:t xml:space="preserve">Siamo felici di permetterti di portare clienti e amici che vogliono imparare di più sul trading su Deriv.</w:t>
+      </w:r>
+    </w:p>
+    <w:p>
+      <w:pPr>
+        <w:rPr>
+          <w:rFonts w:ascii="IBM Plex Sans" w:hAnsi="IBM Plex Sans" w:cs="IBM Plex Sans" w:eastAsia="IBM Plex Sans"/>
+        </w:rPr>
+      </w:pPr>
+    </w:p>
+    <w:p>
+      <w:pPr>
+        <w:rPr>
+          <w:rFonts w:ascii="IBM Plex Sans" w:hAnsi="IBM Plex Sans" w:cs="IBM Plex Sans" w:eastAsia="IBM Plex Sans"/>
+        </w:rPr>
+        <w:pStyle w:val="P68B1DB1-Normal2"/>
+      </w:pPr>
+      <w:r>
+        <w:t xml:space="preserve">Ti ringraziamo per il tuo continuo supporto per Deriv e non vediamo l'ora di incontrarti!</w:t>
+      </w:r>
+    </w:p>
+    <w:p>
+      <w:pPr>
+        <w:rPr>
+          <w:rFonts w:ascii="IBM Plex Sans" w:hAnsi="IBM Plex Sans" w:cs="IBM Plex Sans" w:eastAsia="IBM Plex Sans"/>
+        </w:rPr>
+      </w:pPr>
+    </w:p>
+    <w:p>
+      <w:pPr>
+        <w:rPr>
+          <w:rFonts w:ascii="IBM Plex Sans" w:hAnsi="IBM Plex Sans" w:cs="IBM Plex Sans" w:eastAsia="IBM Plex Sans"/>
+        </w:rPr>
+        <w:pStyle w:val="P68B1DB1-Normal2"/>
+      </w:pPr>
+      <w:r>
+        <w:t xml:space="preserve">P.S. Regaleremo articoli promozionali di Deriv. Non perdere!</w:t>
+      </w:r>
+    </w:p>
+    <w:p>
+      <w:pPr>
+        <w:rPr>
+          <w:rFonts w:ascii="IBM Plex Sans" w:hAnsi="IBM Plex Sans" w:cs="IBM Plex Sans" w:eastAsia="IBM Plex Sans"/>
+        </w:rPr>
+      </w:pPr>
+    </w:p>
+    <w:p>
+      <w:pPr>
+        <w:rPr>
+          <w:rFonts w:ascii="IBM Plex Sans" w:hAnsi="IBM Plex Sans" w:cs="IBM Plex Sans" w:eastAsia="IBM Plex Sans"/>
+        </w:rPr>
+        <w:pStyle w:val="P68B1DB1-Normal2"/>
+      </w:pPr>
+      <w:r>
+        <w:t xml:space="preserve">Se hai domande, per favore contattaci tramite</w:t>
+      </w:r>
+    </w:p>
+    <w:p>
+      <w:pPr>
+        <w:rPr>
+          <w:rFonts w:ascii="IBM Plex Sans" w:hAnsi="IBM Plex Sans" w:cs="IBM Plex Sans" w:eastAsia="IBM Plex Sans"/>
+        </w:rPr>
+        <w:pStyle w:val="P68B1DB1-Normal2"/>
+      </w:pPr>
+      <w:r>
+        <w:t xml:space="preserve">Se hai ulteriori domande, contattaci oltre a [AFFILIATE MANAGER NO] (Viber/WhatsApp) | [AFFILIATE MANAGER EMAIL]</w:t>
       </w:r>
     </w:p>
     <w:p>

</xml_diff>